<commit_message>
Namešten User resurs, prilagođeni kontroleri da sve metode vraćaju preko resursa
</commit_message>
<xml_diff>
--- a/AplikacijaZaNIL-20180183-20200165-Dokumentacija.docx
+++ b/AplikacijaZaNIL-20180183-20200165-Dokumentacija.docx
@@ -18053,6 +18053,3238 @@
     </w:tbl>
     <w:p>
       <w:pPr>
+        <w:rPr>
+          <w:lang w:val="sr-Latn-RS"/>
+        </w:rPr>
+      </w:pPr>
+    </w:p>
+    <w:tbl>
+      <w:tblPr>
+        <w:tblStyle w:val="TableGrid"/>
+        <w:tblW w:w="0" w:type="auto"/>
+        <w:tblLayout w:type="fixed"/>
+        <w:tblLook w:val="04A0" w:firstRow="1" w:lastRow="0" w:firstColumn="1" w:lastColumn="0" w:noHBand="0" w:noVBand="1"/>
+      </w:tblPr>
+      <w:tblGrid>
+        <w:gridCol w:w="2122"/>
+        <w:gridCol w:w="6940"/>
+      </w:tblGrid>
+      <w:tr>
+        <w:tc>
+          <w:tcPr>
+            <w:tcW w:w="2122" w:type="dxa"/>
+            <w:tcBorders>
+              <w:top w:val="single" w:sz="4" w:space="0" w:color="auto"/>
+              <w:left w:val="single" w:sz="4" w:space="0" w:color="auto"/>
+              <w:bottom w:val="single" w:sz="4" w:space="0" w:color="auto"/>
+              <w:right w:val="single" w:sz="4" w:space="0" w:color="auto"/>
+            </w:tcBorders>
+            <w:hideMark/>
+          </w:tcPr>
+          <w:p>
+            <w:pPr>
+              <w:spacing w:after="160" w:line="278" w:lineRule="auto"/>
+              <w:rPr>
+                <w:sz w:val="20"/>
+                <w:szCs w:val="20"/>
+              </w:rPr>
+            </w:pPr>
+            <w:r>
+              <w:rPr>
+                <w:sz w:val="20"/>
+                <w:szCs w:val="20"/>
+              </w:rPr>
+              <w:lastRenderedPageBreak/>
+              <w:t>Opis funkcije</w:t>
+            </w:r>
+          </w:p>
+        </w:tc>
+        <w:tc>
+          <w:tcPr>
+            <w:tcW w:w="6940" w:type="dxa"/>
+            <w:tcBorders>
+              <w:top w:val="single" w:sz="4" w:space="0" w:color="auto"/>
+              <w:left w:val="single" w:sz="4" w:space="0" w:color="auto"/>
+              <w:bottom w:val="single" w:sz="4" w:space="0" w:color="auto"/>
+              <w:right w:val="single" w:sz="4" w:space="0" w:color="auto"/>
+            </w:tcBorders>
+            <w:hideMark/>
+          </w:tcPr>
+          <w:p>
+            <w:pPr>
+              <w:spacing w:after="160" w:line="278" w:lineRule="auto"/>
+              <w:rPr>
+                <w:sz w:val="20"/>
+                <w:szCs w:val="20"/>
+              </w:rPr>
+            </w:pPr>
+            <w:r>
+              <w:rPr>
+                <w:sz w:val="20"/>
+                <w:szCs w:val="20"/>
+              </w:rPr>
+              <w:t xml:space="preserve">Prikaz svih </w:t>
+            </w:r>
+            <w:r>
+              <w:rPr>
+                <w:sz w:val="20"/>
+                <w:szCs w:val="20"/>
+              </w:rPr>
+              <w:t>naucnih radova</w:t>
+            </w:r>
+          </w:p>
+        </w:tc>
+      </w:tr>
+      <w:tr>
+        <w:tc>
+          <w:tcPr>
+            <w:tcW w:w="2122" w:type="dxa"/>
+            <w:tcBorders>
+              <w:top w:val="single" w:sz="4" w:space="0" w:color="auto"/>
+              <w:left w:val="single" w:sz="4" w:space="0" w:color="auto"/>
+              <w:bottom w:val="single" w:sz="4" w:space="0" w:color="auto"/>
+              <w:right w:val="single" w:sz="4" w:space="0" w:color="auto"/>
+            </w:tcBorders>
+            <w:hideMark/>
+          </w:tcPr>
+          <w:p>
+            <w:pPr>
+              <w:spacing w:after="160" w:line="278" w:lineRule="auto"/>
+              <w:rPr>
+                <w:sz w:val="20"/>
+                <w:szCs w:val="20"/>
+              </w:rPr>
+            </w:pPr>
+            <w:r>
+              <w:rPr>
+                <w:sz w:val="20"/>
+                <w:szCs w:val="20"/>
+              </w:rPr>
+              <w:t>HTTP metoda</w:t>
+            </w:r>
+          </w:p>
+        </w:tc>
+        <w:tc>
+          <w:tcPr>
+            <w:tcW w:w="6940" w:type="dxa"/>
+            <w:tcBorders>
+              <w:top w:val="single" w:sz="4" w:space="0" w:color="auto"/>
+              <w:left w:val="single" w:sz="4" w:space="0" w:color="auto"/>
+              <w:bottom w:val="single" w:sz="4" w:space="0" w:color="auto"/>
+              <w:right w:val="single" w:sz="4" w:space="0" w:color="auto"/>
+            </w:tcBorders>
+            <w:hideMark/>
+          </w:tcPr>
+          <w:p>
+            <w:pPr>
+              <w:spacing w:after="160" w:line="278" w:lineRule="auto"/>
+              <w:rPr>
+                <w:sz w:val="20"/>
+                <w:szCs w:val="20"/>
+              </w:rPr>
+            </w:pPr>
+            <w:r>
+              <w:rPr>
+                <w:sz w:val="20"/>
+                <w:szCs w:val="20"/>
+              </w:rPr>
+              <w:t>GET</w:t>
+            </w:r>
+          </w:p>
+        </w:tc>
+      </w:tr>
+      <w:tr>
+        <w:tc>
+          <w:tcPr>
+            <w:tcW w:w="2122" w:type="dxa"/>
+            <w:tcBorders>
+              <w:top w:val="single" w:sz="4" w:space="0" w:color="auto"/>
+              <w:left w:val="single" w:sz="4" w:space="0" w:color="auto"/>
+              <w:bottom w:val="single" w:sz="4" w:space="0" w:color="auto"/>
+              <w:right w:val="single" w:sz="4" w:space="0" w:color="auto"/>
+            </w:tcBorders>
+            <w:hideMark/>
+          </w:tcPr>
+          <w:p>
+            <w:pPr>
+              <w:spacing w:after="160" w:line="278" w:lineRule="auto"/>
+              <w:rPr>
+                <w:sz w:val="20"/>
+                <w:szCs w:val="20"/>
+              </w:rPr>
+            </w:pPr>
+            <w:r>
+              <w:rPr>
+                <w:sz w:val="20"/>
+                <w:szCs w:val="20"/>
+              </w:rPr>
+              <w:t>URL</w:t>
+            </w:r>
+          </w:p>
+        </w:tc>
+        <w:tc>
+          <w:tcPr>
+            <w:tcW w:w="6940" w:type="dxa"/>
+            <w:tcBorders>
+              <w:top w:val="single" w:sz="4" w:space="0" w:color="auto"/>
+              <w:left w:val="single" w:sz="4" w:space="0" w:color="auto"/>
+              <w:bottom w:val="single" w:sz="4" w:space="0" w:color="auto"/>
+              <w:right w:val="single" w:sz="4" w:space="0" w:color="auto"/>
+            </w:tcBorders>
+            <w:hideMark/>
+          </w:tcPr>
+          <w:p>
+            <w:pPr>
+              <w:spacing w:after="160" w:line="278" w:lineRule="auto"/>
+              <w:rPr>
+                <w:sz w:val="20"/>
+                <w:szCs w:val="20"/>
+                <w:lang w:val="sr-Latn-BA"/>
+              </w:rPr>
+            </w:pPr>
+            <w:r>
+              <w:rPr>
+                <w:sz w:val="20"/>
+                <w:szCs w:val="20"/>
+              </w:rPr>
+              <w:t>/</w:t>
+            </w:r>
+            <w:r>
+              <w:rPr>
+                <w:sz w:val="20"/>
+                <w:szCs w:val="20"/>
+              </w:rPr>
+              <w:t>api/</w:t>
+            </w:r>
+            <w:r>
+              <w:rPr>
+                <w:sz w:val="20"/>
+                <w:szCs w:val="20"/>
+              </w:rPr>
+              <w:t>naucniRadovi</w:t>
+            </w:r>
+          </w:p>
+        </w:tc>
+      </w:tr>
+      <w:tr>
+        <w:tc>
+          <w:tcPr>
+            <w:tcW w:w="2122" w:type="dxa"/>
+            <w:tcBorders>
+              <w:top w:val="single" w:sz="4" w:space="0" w:color="auto"/>
+              <w:left w:val="single" w:sz="4" w:space="0" w:color="auto"/>
+              <w:bottom w:val="single" w:sz="4" w:space="0" w:color="auto"/>
+              <w:right w:val="single" w:sz="4" w:space="0" w:color="auto"/>
+            </w:tcBorders>
+            <w:hideMark/>
+          </w:tcPr>
+          <w:p>
+            <w:pPr>
+              <w:spacing w:after="160" w:line="278" w:lineRule="auto"/>
+              <w:rPr>
+                <w:sz w:val="20"/>
+                <w:szCs w:val="20"/>
+              </w:rPr>
+            </w:pPr>
+            <w:r>
+              <w:rPr>
+                <w:sz w:val="20"/>
+                <w:szCs w:val="20"/>
+              </w:rPr>
+              <w:t xml:space="preserve">URL parametri </w:t>
+            </w:r>
+          </w:p>
+        </w:tc>
+        <w:tc>
+          <w:tcPr>
+            <w:tcW w:w="6940" w:type="dxa"/>
+            <w:tcBorders>
+              <w:top w:val="single" w:sz="4" w:space="0" w:color="auto"/>
+              <w:left w:val="single" w:sz="4" w:space="0" w:color="auto"/>
+              <w:bottom w:val="single" w:sz="4" w:space="0" w:color="auto"/>
+              <w:right w:val="single" w:sz="4" w:space="0" w:color="auto"/>
+            </w:tcBorders>
+            <w:hideMark/>
+          </w:tcPr>
+          <w:p>
+            <w:pPr>
+              <w:spacing w:after="160" w:line="278" w:lineRule="auto"/>
+              <w:rPr>
+                <w:sz w:val="20"/>
+                <w:szCs w:val="20"/>
+              </w:rPr>
+            </w:pPr>
+            <w:r>
+              <w:rPr>
+                <w:sz w:val="20"/>
+                <w:szCs w:val="20"/>
+              </w:rPr>
+              <w:t>(nema)</w:t>
+            </w:r>
+          </w:p>
+        </w:tc>
+      </w:tr>
+      <w:tr>
+        <w:tc>
+          <w:tcPr>
+            <w:tcW w:w="2122" w:type="dxa"/>
+            <w:tcBorders>
+              <w:top w:val="single" w:sz="4" w:space="0" w:color="auto"/>
+              <w:left w:val="single" w:sz="4" w:space="0" w:color="auto"/>
+              <w:bottom w:val="single" w:sz="4" w:space="0" w:color="auto"/>
+              <w:right w:val="single" w:sz="4" w:space="0" w:color="auto"/>
+            </w:tcBorders>
+            <w:hideMark/>
+          </w:tcPr>
+          <w:p>
+            <w:pPr>
+              <w:spacing w:after="160" w:line="278" w:lineRule="auto"/>
+              <w:rPr>
+                <w:sz w:val="20"/>
+                <w:szCs w:val="20"/>
+              </w:rPr>
+            </w:pPr>
+            <w:r>
+              <w:rPr>
+                <w:sz w:val="20"/>
+                <w:szCs w:val="20"/>
+              </w:rPr>
+              <w:t>HTTP body parametri</w:t>
+            </w:r>
+          </w:p>
+        </w:tc>
+        <w:tc>
+          <w:tcPr>
+            <w:tcW w:w="6940" w:type="dxa"/>
+            <w:tcBorders>
+              <w:top w:val="single" w:sz="4" w:space="0" w:color="auto"/>
+              <w:left w:val="single" w:sz="4" w:space="0" w:color="auto"/>
+              <w:bottom w:val="single" w:sz="4" w:space="0" w:color="auto"/>
+              <w:right w:val="single" w:sz="4" w:space="0" w:color="auto"/>
+            </w:tcBorders>
+          </w:tcPr>
+          <w:p>
+            <w:pPr>
+              <w:rPr>
+                <w:sz w:val="20"/>
+                <w:szCs w:val="20"/>
+              </w:rPr>
+            </w:pPr>
+            <w:r>
+              <w:rPr>
+                <w:sz w:val="20"/>
+                <w:szCs w:val="20"/>
+              </w:rPr>
+              <w:t>(nema)</w:t>
+            </w:r>
+          </w:p>
+        </w:tc>
+      </w:tr>
+      <w:tr>
+        <w:tc>
+          <w:tcPr>
+            <w:tcW w:w="2122" w:type="dxa"/>
+            <w:tcBorders>
+              <w:top w:val="single" w:sz="4" w:space="0" w:color="auto"/>
+              <w:left w:val="single" w:sz="4" w:space="0" w:color="auto"/>
+              <w:bottom w:val="single" w:sz="4" w:space="0" w:color="auto"/>
+              <w:right w:val="single" w:sz="4" w:space="0" w:color="auto"/>
+            </w:tcBorders>
+            <w:hideMark/>
+          </w:tcPr>
+          <w:p>
+            <w:pPr>
+              <w:spacing w:after="160" w:line="278" w:lineRule="auto"/>
+              <w:rPr>
+                <w:sz w:val="20"/>
+                <w:szCs w:val="20"/>
+              </w:rPr>
+            </w:pPr>
+            <w:r>
+              <w:rPr>
+                <w:sz w:val="20"/>
+                <w:szCs w:val="20"/>
+              </w:rPr>
+              <w:t>Format HTTP body parametara</w:t>
+            </w:r>
+          </w:p>
+        </w:tc>
+        <w:tc>
+          <w:tcPr>
+            <w:tcW w:w="6940" w:type="dxa"/>
+            <w:tcBorders>
+              <w:top w:val="single" w:sz="4" w:space="0" w:color="auto"/>
+              <w:left w:val="single" w:sz="4" w:space="0" w:color="auto"/>
+              <w:bottom w:val="single" w:sz="4" w:space="0" w:color="auto"/>
+              <w:right w:val="single" w:sz="4" w:space="0" w:color="auto"/>
+            </w:tcBorders>
+            <w:hideMark/>
+          </w:tcPr>
+          <w:p>
+            <w:pPr>
+              <w:spacing w:after="160" w:line="278" w:lineRule="auto"/>
+              <w:rPr>
+                <w:sz w:val="20"/>
+                <w:szCs w:val="20"/>
+              </w:rPr>
+            </w:pPr>
+            <w:r>
+              <w:rPr>
+                <w:sz w:val="20"/>
+                <w:szCs w:val="20"/>
+              </w:rPr>
+              <w:t>(nema)</w:t>
+            </w:r>
+          </w:p>
+        </w:tc>
+      </w:tr>
+      <w:tr>
+        <w:tc>
+          <w:tcPr>
+            <w:tcW w:w="2122" w:type="dxa"/>
+            <w:tcBorders>
+              <w:top w:val="single" w:sz="4" w:space="0" w:color="auto"/>
+              <w:left w:val="single" w:sz="4" w:space="0" w:color="auto"/>
+              <w:bottom w:val="single" w:sz="4" w:space="0" w:color="auto"/>
+              <w:right w:val="single" w:sz="4" w:space="0" w:color="auto"/>
+            </w:tcBorders>
+            <w:hideMark/>
+          </w:tcPr>
+          <w:p>
+            <w:pPr>
+              <w:spacing w:after="160" w:line="278" w:lineRule="auto"/>
+              <w:rPr>
+                <w:sz w:val="20"/>
+                <w:szCs w:val="20"/>
+              </w:rPr>
+            </w:pPr>
+            <w:r>
+              <w:rPr>
+                <w:sz w:val="20"/>
+                <w:szCs w:val="20"/>
+              </w:rPr>
+              <w:t>Izlazni parametri</w:t>
+            </w:r>
+          </w:p>
+        </w:tc>
+        <w:tc>
+          <w:tcPr>
+            <w:tcW w:w="6940" w:type="dxa"/>
+            <w:tcBorders>
+              <w:top w:val="single" w:sz="4" w:space="0" w:color="auto"/>
+              <w:left w:val="single" w:sz="4" w:space="0" w:color="auto"/>
+              <w:bottom w:val="single" w:sz="4" w:space="0" w:color="auto"/>
+              <w:right w:val="single" w:sz="4" w:space="0" w:color="auto"/>
+            </w:tcBorders>
+          </w:tcPr>
+          <w:p>
+            <w:pPr>
+              <w:rPr>
+                <w:sz w:val="20"/>
+                <w:szCs w:val="20"/>
+              </w:rPr>
+            </w:pPr>
+            <w:r>
+              <w:rPr>
+                <w:sz w:val="20"/>
+                <w:szCs w:val="20"/>
+              </w:rPr>
+              <w:t>{</w:t>
+            </w:r>
+          </w:p>
+          <w:p>
+            <w:pPr>
+              <w:rPr>
+                <w:sz w:val="20"/>
+                <w:szCs w:val="20"/>
+              </w:rPr>
+            </w:pPr>
+            <w:r>
+              <w:rPr>
+                <w:sz w:val="20"/>
+                <w:szCs w:val="20"/>
+              </w:rPr>
+              <w:t xml:space="preserve">    "data": [</w:t>
+            </w:r>
+          </w:p>
+          <w:p>
+            <w:pPr>
+              <w:rPr>
+                <w:sz w:val="20"/>
+                <w:szCs w:val="20"/>
+              </w:rPr>
+            </w:pPr>
+            <w:r>
+              <w:rPr>
+                <w:sz w:val="20"/>
+                <w:szCs w:val="20"/>
+              </w:rPr>
+              <w:t xml:space="preserve">        {</w:t>
+            </w:r>
+          </w:p>
+          <w:p>
+            <w:pPr>
+              <w:rPr>
+                <w:sz w:val="20"/>
+                <w:szCs w:val="20"/>
+              </w:rPr>
+            </w:pPr>
+            <w:r>
+              <w:rPr>
+                <w:sz w:val="20"/>
+                <w:szCs w:val="20"/>
+              </w:rPr>
+              <w:t xml:space="preserve">            "id": 1,</w:t>
+            </w:r>
+          </w:p>
+          <w:p>
+            <w:pPr>
+              <w:rPr>
+                <w:sz w:val="20"/>
+                <w:szCs w:val="20"/>
+              </w:rPr>
+            </w:pPr>
+            <w:r>
+              <w:rPr>
+                <w:sz w:val="20"/>
+                <w:szCs w:val="20"/>
+              </w:rPr>
+              <w:t xml:space="preserve">            "naslov": "Quibusdam nobis error odit veniam.",</w:t>
+            </w:r>
+          </w:p>
+          <w:p>
+            <w:pPr>
+              <w:rPr>
+                <w:sz w:val="20"/>
+                <w:szCs w:val="20"/>
+              </w:rPr>
+            </w:pPr>
+            <w:r>
+              <w:rPr>
+                <w:sz w:val="20"/>
+                <w:szCs w:val="20"/>
+              </w:rPr>
+              <w:t xml:space="preserve">            "abstrakt": "Sint qui eaque soluta eaque cumque perspiciatis aliquam veniam. At est vel facilis minus in laborum. Et debitis voluptate commodi facere totam ipsa est tenetur. </w:t>
+            </w:r>
+          </w:p>
+          <w:p>
+            <w:pPr>
+              <w:rPr>
+                <w:sz w:val="20"/>
+                <w:szCs w:val="20"/>
+              </w:rPr>
+            </w:pPr>
+            <w:r>
+              <w:rPr>
+                <w:sz w:val="20"/>
+                <w:szCs w:val="20"/>
+              </w:rPr>
+              <w:t xml:space="preserve">            "godina": 2024,</w:t>
+            </w:r>
+          </w:p>
+          <w:p>
+            <w:pPr>
+              <w:rPr>
+                <w:sz w:val="20"/>
+                <w:szCs w:val="20"/>
+              </w:rPr>
+            </w:pPr>
+            <w:r>
+              <w:rPr>
+                <w:sz w:val="20"/>
+                <w:szCs w:val="20"/>
+              </w:rPr>
+              <w:t xml:space="preserve">            "oblasti": [</w:t>
+            </w:r>
+          </w:p>
+          <w:p>
+            <w:pPr>
+              <w:rPr>
+                <w:sz w:val="20"/>
+                <w:szCs w:val="20"/>
+              </w:rPr>
+            </w:pPr>
+            <w:r>
+              <w:rPr>
+                <w:sz w:val="20"/>
+                <w:szCs w:val="20"/>
+              </w:rPr>
+              <w:t xml:space="preserve">                "Biologija",</w:t>
+            </w:r>
+          </w:p>
+          <w:p>
+            <w:pPr>
+              <w:rPr>
+                <w:sz w:val="20"/>
+                <w:szCs w:val="20"/>
+              </w:rPr>
+            </w:pPr>
+            <w:r>
+              <w:rPr>
+                <w:sz w:val="20"/>
+                <w:szCs w:val="20"/>
+              </w:rPr>
+              <w:t xml:space="preserve">                "Fizika",</w:t>
+            </w:r>
+          </w:p>
+          <w:p>
+            <w:pPr>
+              <w:rPr>
+                <w:sz w:val="20"/>
+                <w:szCs w:val="20"/>
+              </w:rPr>
+            </w:pPr>
+            <w:r>
+              <w:rPr>
+                <w:sz w:val="20"/>
+                <w:szCs w:val="20"/>
+              </w:rPr>
+              <w:t xml:space="preserve">                "Veštačka inteligencija"</w:t>
+            </w:r>
+          </w:p>
+          <w:p>
+            <w:pPr>
+              <w:rPr>
+                <w:sz w:val="20"/>
+                <w:szCs w:val="20"/>
+              </w:rPr>
+            </w:pPr>
+            <w:r>
+              <w:rPr>
+                <w:sz w:val="20"/>
+                <w:szCs w:val="20"/>
+              </w:rPr>
+              <w:t xml:space="preserve">            ],</w:t>
+            </w:r>
+          </w:p>
+          <w:p>
+            <w:pPr>
+              <w:rPr>
+                <w:sz w:val="20"/>
+                <w:szCs w:val="20"/>
+              </w:rPr>
+            </w:pPr>
+            <w:r>
+              <w:rPr>
+                <w:sz w:val="20"/>
+                <w:szCs w:val="20"/>
+              </w:rPr>
+              <w:t xml:space="preserve">            "status": "Čeka recenziju",</w:t>
+            </w:r>
+          </w:p>
+          <w:p>
+            <w:pPr>
+              <w:rPr>
+                <w:sz w:val="20"/>
+                <w:szCs w:val="20"/>
+              </w:rPr>
+            </w:pPr>
+            <w:r>
+              <w:rPr>
+                <w:sz w:val="20"/>
+                <w:szCs w:val="20"/>
+              </w:rPr>
+              <w:t xml:space="preserve">            "autori": [</w:t>
+            </w:r>
+          </w:p>
+          <w:p>
+            <w:pPr>
+              <w:rPr>
+                <w:sz w:val="20"/>
+                <w:szCs w:val="20"/>
+              </w:rPr>
+            </w:pPr>
+            <w:r>
+              <w:rPr>
+                <w:sz w:val="20"/>
+                <w:szCs w:val="20"/>
+              </w:rPr>
+              <w:t xml:space="preserve">                "Stephen Swaniawski Jr.",</w:t>
+            </w:r>
+          </w:p>
+          <w:p>
+            <w:pPr>
+              <w:rPr>
+                <w:sz w:val="20"/>
+                <w:szCs w:val="20"/>
+              </w:rPr>
+            </w:pPr>
+            <w:r>
+              <w:rPr>
+                <w:sz w:val="20"/>
+                <w:szCs w:val="20"/>
+              </w:rPr>
+              <w:t xml:space="preserve">                "Dr. Ola Considine II"</w:t>
+            </w:r>
+          </w:p>
+          <w:p>
+            <w:pPr>
+              <w:rPr>
+                <w:sz w:val="20"/>
+                <w:szCs w:val="20"/>
+              </w:rPr>
+            </w:pPr>
+            <w:r>
+              <w:rPr>
+                <w:sz w:val="20"/>
+                <w:szCs w:val="20"/>
+              </w:rPr>
+              <w:t xml:space="preserve">            ]</w:t>
+            </w:r>
+          </w:p>
+          <w:p>
+            <w:pPr>
+              <w:rPr>
+                <w:sz w:val="20"/>
+                <w:szCs w:val="20"/>
+              </w:rPr>
+            </w:pPr>
+            <w:r>
+              <w:rPr>
+                <w:sz w:val="20"/>
+                <w:szCs w:val="20"/>
+              </w:rPr>
+              <w:t xml:space="preserve">        },</w:t>
+            </w:r>
+          </w:p>
+          <w:p>
+            <w:pPr>
+              <w:rPr>
+                <w:sz w:val="20"/>
+                <w:szCs w:val="20"/>
+              </w:rPr>
+            </w:pPr>
+            <w:r>
+              <w:rPr>
+                <w:sz w:val="20"/>
+                <w:szCs w:val="20"/>
+              </w:rPr>
+              <w:t xml:space="preserve">        {</w:t>
+            </w:r>
+          </w:p>
+          <w:p>
+            <w:pPr>
+              <w:rPr>
+                <w:sz w:val="20"/>
+                <w:szCs w:val="20"/>
+              </w:rPr>
+            </w:pPr>
+            <w:r>
+              <w:rPr>
+                <w:sz w:val="20"/>
+                <w:szCs w:val="20"/>
+              </w:rPr>
+              <w:t xml:space="preserve">            "id": 2,</w:t>
+            </w:r>
+          </w:p>
+          <w:p>
+            <w:pPr>
+              <w:rPr>
+                <w:sz w:val="20"/>
+                <w:szCs w:val="20"/>
+              </w:rPr>
+            </w:pPr>
+            <w:r>
+              <w:rPr>
+                <w:sz w:val="20"/>
+                <w:szCs w:val="20"/>
+              </w:rPr>
+              <w:t xml:space="preserve">            "naslov": "Illo distinctio amet laboriosam natus praesentium sit.",</w:t>
+            </w:r>
+          </w:p>
+          <w:p>
+            <w:pPr>
+              <w:rPr>
+                <w:sz w:val="20"/>
+                <w:szCs w:val="20"/>
+              </w:rPr>
+            </w:pPr>
+            <w:r>
+              <w:rPr>
+                <w:sz w:val="20"/>
+                <w:szCs w:val="20"/>
+              </w:rPr>
+              <w:t xml:space="preserve">            "abstrakt": "Numquam debitis maxime delectus vero ut amet ea in. Voluptatem quis et magni omnis qui. Vel beatae quos cupiditate..",</w:t>
+            </w:r>
+          </w:p>
+          <w:p>
+            <w:pPr>
+              <w:rPr>
+                <w:sz w:val="20"/>
+                <w:szCs w:val="20"/>
+              </w:rPr>
+            </w:pPr>
+            <w:r>
+              <w:rPr>
+                <w:sz w:val="20"/>
+                <w:szCs w:val="20"/>
+              </w:rPr>
+              <w:t xml:space="preserve">            "godina": 2018,</w:t>
+            </w:r>
+          </w:p>
+          <w:p>
+            <w:pPr>
+              <w:rPr>
+                <w:sz w:val="20"/>
+                <w:szCs w:val="20"/>
+              </w:rPr>
+            </w:pPr>
+            <w:r>
+              <w:rPr>
+                <w:sz w:val="20"/>
+                <w:szCs w:val="20"/>
+              </w:rPr>
+              <w:t xml:space="preserve">            "oblasti": [</w:t>
+            </w:r>
+          </w:p>
+          <w:p>
+            <w:pPr>
+              <w:rPr>
+                <w:sz w:val="20"/>
+                <w:szCs w:val="20"/>
+              </w:rPr>
+            </w:pPr>
+            <w:r>
+              <w:rPr>
+                <w:sz w:val="20"/>
+                <w:szCs w:val="20"/>
+              </w:rPr>
+              <w:t xml:space="preserve">                "Medicina",</w:t>
+            </w:r>
+          </w:p>
+          <w:p>
+            <w:pPr>
+              <w:rPr>
+                <w:sz w:val="20"/>
+                <w:szCs w:val="20"/>
+              </w:rPr>
+            </w:pPr>
+            <w:r>
+              <w:rPr>
+                <w:sz w:val="20"/>
+                <w:szCs w:val="20"/>
+              </w:rPr>
+              <w:t xml:space="preserve">                "Fizika"</w:t>
+            </w:r>
+          </w:p>
+          <w:p>
+            <w:pPr>
+              <w:rPr>
+                <w:sz w:val="20"/>
+                <w:szCs w:val="20"/>
+              </w:rPr>
+            </w:pPr>
+            <w:r>
+              <w:rPr>
+                <w:sz w:val="20"/>
+                <w:szCs w:val="20"/>
+              </w:rPr>
+              <w:t xml:space="preserve">            ],</w:t>
+            </w:r>
+          </w:p>
+          <w:p>
+            <w:pPr>
+              <w:rPr>
+                <w:sz w:val="20"/>
+                <w:szCs w:val="20"/>
+              </w:rPr>
+            </w:pPr>
+            <w:r>
+              <w:rPr>
+                <w:sz w:val="20"/>
+                <w:szCs w:val="20"/>
+              </w:rPr>
+              <w:t xml:space="preserve">            "status": "Odbijen",</w:t>
+            </w:r>
+          </w:p>
+          <w:p>
+            <w:pPr>
+              <w:rPr>
+                <w:sz w:val="20"/>
+                <w:szCs w:val="20"/>
+              </w:rPr>
+            </w:pPr>
+            <w:r>
+              <w:rPr>
+                <w:sz w:val="20"/>
+                <w:szCs w:val="20"/>
+              </w:rPr>
+              <w:t xml:space="preserve">            "autori": [</w:t>
+            </w:r>
+          </w:p>
+          <w:p>
+            <w:pPr>
+              <w:rPr>
+                <w:sz w:val="20"/>
+                <w:szCs w:val="20"/>
+              </w:rPr>
+            </w:pPr>
+            <w:r>
+              <w:rPr>
+                <w:sz w:val="20"/>
+                <w:szCs w:val="20"/>
+              </w:rPr>
+              <w:t xml:space="preserve">                "Ludwig Flatley"</w:t>
+            </w:r>
+          </w:p>
+          <w:p>
+            <w:pPr>
+              <w:rPr>
+                <w:sz w:val="20"/>
+                <w:szCs w:val="20"/>
+              </w:rPr>
+            </w:pPr>
+            <w:r>
+              <w:rPr>
+                <w:sz w:val="20"/>
+                <w:szCs w:val="20"/>
+              </w:rPr>
+              <w:t xml:space="preserve">            ]</w:t>
+            </w:r>
+          </w:p>
+          <w:p>
+            <w:pPr>
+              <w:spacing w:after="160" w:line="278" w:lineRule="auto"/>
+              <w:rPr>
+                <w:sz w:val="20"/>
+                <w:szCs w:val="20"/>
+              </w:rPr>
+            </w:pPr>
+            <w:r>
+              <w:rPr>
+                <w:sz w:val="20"/>
+                <w:szCs w:val="20"/>
+              </w:rPr>
+              <w:t xml:space="preserve">        }</w:t>
+            </w:r>
+          </w:p>
+          <w:p>
+            <w:pPr>
+              <w:spacing w:after="160" w:line="278" w:lineRule="auto"/>
+              <w:rPr>
+                <w:sz w:val="20"/>
+                <w:szCs w:val="20"/>
+              </w:rPr>
+            </w:pPr>
+            <w:r>
+              <w:rPr>
+                <w:sz w:val="20"/>
+                <w:szCs w:val="20"/>
+              </w:rPr>
+              <w:t>]</w:t>
+            </w:r>
+          </w:p>
+        </w:tc>
+      </w:tr>
+      <w:tr>
+        <w:tc>
+          <w:tcPr>
+            <w:tcW w:w="2122" w:type="dxa"/>
+            <w:tcBorders>
+              <w:top w:val="single" w:sz="4" w:space="0" w:color="auto"/>
+              <w:left w:val="single" w:sz="4" w:space="0" w:color="auto"/>
+              <w:bottom w:val="single" w:sz="4" w:space="0" w:color="auto"/>
+              <w:right w:val="single" w:sz="4" w:space="0" w:color="auto"/>
+            </w:tcBorders>
+            <w:hideMark/>
+          </w:tcPr>
+          <w:p>
+            <w:pPr>
+              <w:spacing w:after="160" w:line="278" w:lineRule="auto"/>
+              <w:rPr>
+                <w:sz w:val="20"/>
+                <w:szCs w:val="20"/>
+              </w:rPr>
+            </w:pPr>
+            <w:r>
+              <w:rPr>
+                <w:sz w:val="20"/>
+                <w:szCs w:val="20"/>
+              </w:rPr>
+              <w:t>Format izlaznih parametara</w:t>
+            </w:r>
+          </w:p>
+        </w:tc>
+        <w:tc>
+          <w:tcPr>
+            <w:tcW w:w="6940" w:type="dxa"/>
+            <w:tcBorders>
+              <w:top w:val="single" w:sz="4" w:space="0" w:color="auto"/>
+              <w:left w:val="single" w:sz="4" w:space="0" w:color="auto"/>
+              <w:bottom w:val="single" w:sz="4" w:space="0" w:color="auto"/>
+              <w:right w:val="single" w:sz="4" w:space="0" w:color="auto"/>
+            </w:tcBorders>
+            <w:hideMark/>
+          </w:tcPr>
+          <w:p>
+            <w:pPr>
+              <w:spacing w:after="160" w:line="278" w:lineRule="auto"/>
+              <w:rPr>
+                <w:sz w:val="20"/>
+                <w:szCs w:val="20"/>
+              </w:rPr>
+            </w:pPr>
+            <w:r>
+              <w:rPr>
+                <w:sz w:val="20"/>
+                <w:szCs w:val="20"/>
+              </w:rPr>
+              <w:t>application/json</w:t>
+            </w:r>
+          </w:p>
+        </w:tc>
+      </w:tr>
+      <w:tr>
+        <w:tc>
+          <w:tcPr>
+            <w:tcW w:w="2122" w:type="dxa"/>
+            <w:hideMark/>
+          </w:tcPr>
+          <w:p>
+            <w:pPr>
+              <w:spacing w:after="160" w:line="278" w:lineRule="auto"/>
+              <w:rPr>
+                <w:sz w:val="20"/>
+                <w:szCs w:val="20"/>
+              </w:rPr>
+            </w:pPr>
+            <w:r>
+              <w:rPr>
+                <w:sz w:val="20"/>
+                <w:szCs w:val="20"/>
+              </w:rPr>
+              <w:lastRenderedPageBreak/>
+              <w:t>Opis funkcije</w:t>
+            </w:r>
+          </w:p>
+        </w:tc>
+        <w:tc>
+          <w:tcPr>
+            <w:tcW w:w="6940" w:type="dxa"/>
+            <w:hideMark/>
+          </w:tcPr>
+          <w:p>
+            <w:pPr>
+              <w:spacing w:after="160" w:line="278" w:lineRule="auto"/>
+              <w:rPr>
+                <w:sz w:val="20"/>
+                <w:szCs w:val="20"/>
+                <w:lang w:val="sr-Latn-RS"/>
+              </w:rPr>
+            </w:pPr>
+            <w:r>
+              <w:rPr>
+                <w:sz w:val="20"/>
+                <w:szCs w:val="20"/>
+              </w:rPr>
+              <w:t>Login</w:t>
+            </w:r>
+          </w:p>
+        </w:tc>
+      </w:tr>
+      <w:tr>
+        <w:tc>
+          <w:tcPr>
+            <w:tcW w:w="2122" w:type="dxa"/>
+            <w:hideMark/>
+          </w:tcPr>
+          <w:p>
+            <w:pPr>
+              <w:spacing w:after="160" w:line="278" w:lineRule="auto"/>
+              <w:rPr>
+                <w:sz w:val="20"/>
+                <w:szCs w:val="20"/>
+              </w:rPr>
+            </w:pPr>
+            <w:r>
+              <w:rPr>
+                <w:sz w:val="20"/>
+                <w:szCs w:val="20"/>
+              </w:rPr>
+              <w:t>HTTP metoda</w:t>
+            </w:r>
+          </w:p>
+        </w:tc>
+        <w:tc>
+          <w:tcPr>
+            <w:tcW w:w="6940" w:type="dxa"/>
+            <w:hideMark/>
+          </w:tcPr>
+          <w:p>
+            <w:pPr>
+              <w:spacing w:after="160" w:line="278" w:lineRule="auto"/>
+              <w:rPr>
+                <w:sz w:val="20"/>
+                <w:szCs w:val="20"/>
+              </w:rPr>
+            </w:pPr>
+            <w:r>
+              <w:rPr>
+                <w:sz w:val="20"/>
+                <w:szCs w:val="20"/>
+              </w:rPr>
+              <w:t>POST</w:t>
+            </w:r>
+          </w:p>
+        </w:tc>
+      </w:tr>
+      <w:tr>
+        <w:tc>
+          <w:tcPr>
+            <w:tcW w:w="2122" w:type="dxa"/>
+            <w:hideMark/>
+          </w:tcPr>
+          <w:p>
+            <w:pPr>
+              <w:spacing w:after="160" w:line="278" w:lineRule="auto"/>
+              <w:rPr>
+                <w:sz w:val="20"/>
+                <w:szCs w:val="20"/>
+              </w:rPr>
+            </w:pPr>
+            <w:r>
+              <w:rPr>
+                <w:sz w:val="20"/>
+                <w:szCs w:val="20"/>
+              </w:rPr>
+              <w:t>URL</w:t>
+            </w:r>
+          </w:p>
+        </w:tc>
+        <w:tc>
+          <w:tcPr>
+            <w:tcW w:w="6940" w:type="dxa"/>
+            <w:hideMark/>
+          </w:tcPr>
+          <w:p>
+            <w:pPr>
+              <w:spacing w:after="160" w:line="278" w:lineRule="auto"/>
+              <w:rPr>
+                <w:sz w:val="20"/>
+                <w:szCs w:val="20"/>
+                <w:lang w:val="sr-Latn-BA"/>
+              </w:rPr>
+            </w:pPr>
+            <w:r>
+              <w:rPr>
+                <w:sz w:val="20"/>
+                <w:szCs w:val="20"/>
+              </w:rPr>
+              <w:t>/</w:t>
+            </w:r>
+            <w:r>
+              <w:rPr>
+                <w:sz w:val="20"/>
+                <w:szCs w:val="20"/>
+              </w:rPr>
+              <w:t>api/</w:t>
+            </w:r>
+            <w:r>
+              <w:rPr>
+                <w:sz w:val="20"/>
+                <w:szCs w:val="20"/>
+              </w:rPr>
+              <w:t>login</w:t>
+            </w:r>
+          </w:p>
+        </w:tc>
+      </w:tr>
+      <w:tr>
+        <w:tc>
+          <w:tcPr>
+            <w:tcW w:w="2122" w:type="dxa"/>
+            <w:hideMark/>
+          </w:tcPr>
+          <w:p>
+            <w:pPr>
+              <w:spacing w:after="160" w:line="278" w:lineRule="auto"/>
+              <w:rPr>
+                <w:sz w:val="20"/>
+                <w:szCs w:val="20"/>
+              </w:rPr>
+            </w:pPr>
+            <w:r>
+              <w:rPr>
+                <w:sz w:val="20"/>
+                <w:szCs w:val="20"/>
+              </w:rPr>
+              <w:t xml:space="preserve">URL parametri </w:t>
+            </w:r>
+          </w:p>
+        </w:tc>
+        <w:tc>
+          <w:tcPr>
+            <w:tcW w:w="6940" w:type="dxa"/>
+            <w:hideMark/>
+          </w:tcPr>
+          <w:p>
+            <w:pPr>
+              <w:spacing w:after="160" w:line="278" w:lineRule="auto"/>
+              <w:rPr>
+                <w:sz w:val="20"/>
+                <w:szCs w:val="20"/>
+              </w:rPr>
+            </w:pPr>
+            <w:r>
+              <w:rPr>
+                <w:sz w:val="20"/>
+                <w:szCs w:val="20"/>
+              </w:rPr>
+              <w:t>(nema)</w:t>
+            </w:r>
+          </w:p>
+        </w:tc>
+      </w:tr>
+      <w:tr>
+        <w:tc>
+          <w:tcPr>
+            <w:tcW w:w="2122" w:type="dxa"/>
+            <w:hideMark/>
+          </w:tcPr>
+          <w:p>
+            <w:pPr>
+              <w:spacing w:after="160" w:line="278" w:lineRule="auto"/>
+              <w:rPr>
+                <w:sz w:val="20"/>
+                <w:szCs w:val="20"/>
+              </w:rPr>
+            </w:pPr>
+            <w:r>
+              <w:rPr>
+                <w:sz w:val="20"/>
+                <w:szCs w:val="20"/>
+              </w:rPr>
+              <w:t>HTTP body parametri</w:t>
+            </w:r>
+          </w:p>
+        </w:tc>
+        <w:tc>
+          <w:tcPr>
+            <w:tcW w:w="6940" w:type="dxa"/>
+          </w:tcPr>
+          <w:p>
+            <w:pPr>
+              <w:rPr>
+                <w:sz w:val="20"/>
+                <w:szCs w:val="20"/>
+              </w:rPr>
+            </w:pPr>
+            <w:r>
+              <w:rPr>
+                <w:sz w:val="20"/>
+                <w:szCs w:val="20"/>
+              </w:rPr>
+              <w:t>{</w:t>
+            </w:r>
+          </w:p>
+          <w:p>
+            <w:pPr>
+              <w:rPr>
+                <w:sz w:val="20"/>
+                <w:szCs w:val="20"/>
+              </w:rPr>
+            </w:pPr>
+            <w:r>
+              <w:rPr>
+                <w:sz w:val="20"/>
+                <w:szCs w:val="20"/>
+              </w:rPr>
+              <w:t>  "email": "admin@gmail.com",</w:t>
+            </w:r>
+          </w:p>
+          <w:p>
+            <w:pPr>
+              <w:rPr>
+                <w:sz w:val="20"/>
+                <w:szCs w:val="20"/>
+              </w:rPr>
+            </w:pPr>
+            <w:r>
+              <w:rPr>
+                <w:sz w:val="20"/>
+                <w:szCs w:val="20"/>
+              </w:rPr>
+              <w:t>  "password": "123",</w:t>
+            </w:r>
+          </w:p>
+          <w:p>
+            <w:pPr>
+              <w:rPr>
+                <w:sz w:val="20"/>
+                <w:szCs w:val="20"/>
+              </w:rPr>
+            </w:pPr>
+            <w:r>
+              <w:rPr>
+                <w:sz w:val="20"/>
+                <w:szCs w:val="20"/>
+              </w:rPr>
+              <w:t>  "uloga_id": 1</w:t>
+            </w:r>
+          </w:p>
+          <w:p>
+            <w:pPr>
+              <w:rPr>
+                <w:sz w:val="20"/>
+                <w:szCs w:val="20"/>
+              </w:rPr>
+            </w:pPr>
+            <w:r>
+              <w:rPr>
+                <w:sz w:val="20"/>
+                <w:szCs w:val="20"/>
+              </w:rPr>
+              <w:t>}</w:t>
+            </w:r>
+          </w:p>
+          <w:p>
+            <w:pPr>
+              <w:rPr>
+                <w:sz w:val="20"/>
+                <w:szCs w:val="20"/>
+              </w:rPr>
+            </w:pPr>
+          </w:p>
+        </w:tc>
+      </w:tr>
+      <w:tr>
+        <w:tc>
+          <w:tcPr>
+            <w:tcW w:w="2122" w:type="dxa"/>
+            <w:hideMark/>
+          </w:tcPr>
+          <w:p>
+            <w:pPr>
+              <w:spacing w:after="160" w:line="278" w:lineRule="auto"/>
+              <w:rPr>
+                <w:sz w:val="20"/>
+                <w:szCs w:val="20"/>
+              </w:rPr>
+            </w:pPr>
+            <w:r>
+              <w:rPr>
+                <w:sz w:val="20"/>
+                <w:szCs w:val="20"/>
+              </w:rPr>
+              <w:t>Format HTTP body parametara</w:t>
+            </w:r>
+          </w:p>
+        </w:tc>
+        <w:tc>
+          <w:tcPr>
+            <w:tcW w:w="6940" w:type="dxa"/>
+            <w:hideMark/>
+          </w:tcPr>
+          <w:p>
+            <w:pPr>
+              <w:spacing w:after="160" w:line="278" w:lineRule="auto"/>
+              <w:rPr>
+                <w:sz w:val="20"/>
+                <w:szCs w:val="20"/>
+              </w:rPr>
+            </w:pPr>
+            <w:r>
+              <w:rPr>
+                <w:sz w:val="20"/>
+                <w:szCs w:val="20"/>
+              </w:rPr>
+              <w:t>raw json file</w:t>
+            </w:r>
+          </w:p>
+        </w:tc>
+      </w:tr>
+      <w:tr>
+        <w:tc>
+          <w:tcPr>
+            <w:tcW w:w="2122" w:type="dxa"/>
+            <w:hideMark/>
+          </w:tcPr>
+          <w:p>
+            <w:pPr>
+              <w:spacing w:after="160" w:line="278" w:lineRule="auto"/>
+              <w:rPr>
+                <w:sz w:val="20"/>
+                <w:szCs w:val="20"/>
+              </w:rPr>
+            </w:pPr>
+            <w:r>
+              <w:rPr>
+                <w:sz w:val="20"/>
+                <w:szCs w:val="20"/>
+              </w:rPr>
+              <w:t>Izlazni parametri</w:t>
+            </w:r>
+          </w:p>
+        </w:tc>
+        <w:tc>
+          <w:tcPr>
+            <w:tcW w:w="6940" w:type="dxa"/>
+          </w:tcPr>
+          <w:p>
+            <w:pPr>
+              <w:spacing w:line="278" w:lineRule="auto"/>
+              <w:rPr>
+                <w:sz w:val="20"/>
+                <w:szCs w:val="20"/>
+              </w:rPr>
+            </w:pPr>
+            <w:r>
+              <w:rPr>
+                <w:sz w:val="20"/>
+                <w:szCs w:val="20"/>
+              </w:rPr>
+              <w:t>{</w:t>
+            </w:r>
+          </w:p>
+          <w:p>
+            <w:pPr>
+              <w:spacing w:line="278" w:lineRule="auto"/>
+              <w:rPr>
+                <w:sz w:val="20"/>
+                <w:szCs w:val="20"/>
+              </w:rPr>
+            </w:pPr>
+            <w:r>
+              <w:rPr>
+                <w:sz w:val="20"/>
+                <w:szCs w:val="20"/>
+              </w:rPr>
+              <w:t>    "korisnik": {</w:t>
+            </w:r>
+          </w:p>
+          <w:p>
+            <w:pPr>
+              <w:spacing w:line="278" w:lineRule="auto"/>
+              <w:rPr>
+                <w:sz w:val="20"/>
+                <w:szCs w:val="20"/>
+              </w:rPr>
+            </w:pPr>
+            <w:r>
+              <w:rPr>
+                <w:sz w:val="20"/>
+                <w:szCs w:val="20"/>
+              </w:rPr>
+              <w:t>        "ZapID": 1,</w:t>
+            </w:r>
+          </w:p>
+          <w:p>
+            <w:pPr>
+              <w:spacing w:line="278" w:lineRule="auto"/>
+              <w:rPr>
+                <w:sz w:val="20"/>
+                <w:szCs w:val="20"/>
+              </w:rPr>
+            </w:pPr>
+            <w:r>
+              <w:rPr>
+                <w:sz w:val="20"/>
+                <w:szCs w:val="20"/>
+              </w:rPr>
+              <w:t>        "ImePrezime": "Test Admin",</w:t>
+            </w:r>
+          </w:p>
+          <w:p>
+            <w:pPr>
+              <w:spacing w:line="278" w:lineRule="auto"/>
+              <w:rPr>
+                <w:sz w:val="20"/>
+                <w:szCs w:val="20"/>
+              </w:rPr>
+            </w:pPr>
+            <w:r>
+              <w:rPr>
+                <w:sz w:val="20"/>
+                <w:szCs w:val="20"/>
+              </w:rPr>
+              <w:t>        "email": "admin@gmail.com",</w:t>
+            </w:r>
+          </w:p>
+          <w:p>
+            <w:pPr>
+              <w:spacing w:line="278" w:lineRule="auto"/>
+              <w:rPr>
+                <w:sz w:val="20"/>
+                <w:szCs w:val="20"/>
+              </w:rPr>
+            </w:pPr>
+            <w:r>
+              <w:rPr>
+                <w:sz w:val="20"/>
+                <w:szCs w:val="20"/>
+              </w:rPr>
+              <w:t>        "Biografija": "Ovo je test nalog za postman.",</w:t>
+            </w:r>
+          </w:p>
+          <w:p>
+            <w:pPr>
+              <w:spacing w:line="278" w:lineRule="auto"/>
+              <w:rPr>
+                <w:sz w:val="20"/>
+                <w:szCs w:val="20"/>
+              </w:rPr>
+            </w:pPr>
+            <w:r>
+              <w:rPr>
+                <w:sz w:val="20"/>
+                <w:szCs w:val="20"/>
+              </w:rPr>
+              <w:t>        "created_at": "2026-02-08T20:43:03.000000Z",</w:t>
+            </w:r>
+          </w:p>
+          <w:p>
+            <w:pPr>
+              <w:spacing w:line="278" w:lineRule="auto"/>
+              <w:rPr>
+                <w:sz w:val="20"/>
+                <w:szCs w:val="20"/>
+              </w:rPr>
+            </w:pPr>
+            <w:r>
+              <w:rPr>
+                <w:sz w:val="20"/>
+                <w:szCs w:val="20"/>
+              </w:rPr>
+              <w:t>        "updated_at": "2026-02-08T20:43:03.000000Z"</w:t>
+            </w:r>
+          </w:p>
+          <w:p>
+            <w:pPr>
+              <w:spacing w:line="278" w:lineRule="auto"/>
+              <w:rPr>
+                <w:sz w:val="20"/>
+                <w:szCs w:val="20"/>
+              </w:rPr>
+            </w:pPr>
+            <w:r>
+              <w:rPr>
+                <w:sz w:val="20"/>
+                <w:szCs w:val="20"/>
+              </w:rPr>
+              <w:t>    },</w:t>
+            </w:r>
+          </w:p>
+          <w:p>
+            <w:pPr>
+              <w:spacing w:line="278" w:lineRule="auto"/>
+              <w:rPr>
+                <w:sz w:val="20"/>
+                <w:szCs w:val="20"/>
+              </w:rPr>
+            </w:pPr>
+            <w:r>
+              <w:rPr>
+                <w:sz w:val="20"/>
+                <w:szCs w:val="20"/>
+              </w:rPr>
+              <w:t>    "token": "1|YGirJmAUTx7vu7WEuzxhAjlh18iLT86t8mKYSuPD6bd52e19",</w:t>
+            </w:r>
+          </w:p>
+          <w:p>
+            <w:pPr>
+              <w:spacing w:line="278" w:lineRule="auto"/>
+              <w:rPr>
+                <w:sz w:val="20"/>
+                <w:szCs w:val="20"/>
+              </w:rPr>
+            </w:pPr>
+            <w:r>
+              <w:rPr>
+                <w:sz w:val="20"/>
+                <w:szCs w:val="20"/>
+              </w:rPr>
+              <w:t>    "trenutna_uloga": 1</w:t>
+            </w:r>
+          </w:p>
+          <w:p>
+            <w:pPr>
+              <w:spacing w:line="278" w:lineRule="auto"/>
+              <w:rPr>
+                <w:sz w:val="20"/>
+                <w:szCs w:val="20"/>
+              </w:rPr>
+            </w:pPr>
+            <w:r>
+              <w:rPr>
+                <w:sz w:val="20"/>
+                <w:szCs w:val="20"/>
+              </w:rPr>
+              <w:t>}</w:t>
+            </w:r>
+          </w:p>
+          <w:p>
+            <w:pPr>
+              <w:spacing w:after="160" w:line="278" w:lineRule="auto"/>
+              <w:rPr>
+                <w:sz w:val="20"/>
+                <w:szCs w:val="20"/>
+              </w:rPr>
+            </w:pPr>
+          </w:p>
+        </w:tc>
+      </w:tr>
+      <w:tr>
+        <w:tc>
+          <w:tcPr>
+            <w:tcW w:w="2122" w:type="dxa"/>
+            <w:hideMark/>
+          </w:tcPr>
+          <w:p>
+            <w:pPr>
+              <w:spacing w:after="160" w:line="278" w:lineRule="auto"/>
+              <w:rPr>
+                <w:sz w:val="20"/>
+                <w:szCs w:val="20"/>
+              </w:rPr>
+            </w:pPr>
+            <w:r>
+              <w:rPr>
+                <w:sz w:val="20"/>
+                <w:szCs w:val="20"/>
+              </w:rPr>
+              <w:t>Format izlaznih parametara</w:t>
+            </w:r>
+          </w:p>
+        </w:tc>
+        <w:tc>
+          <w:tcPr>
+            <w:tcW w:w="6940" w:type="dxa"/>
+            <w:hideMark/>
+          </w:tcPr>
+          <w:p>
+            <w:pPr>
+              <w:spacing w:after="160" w:line="278" w:lineRule="auto"/>
+              <w:rPr>
+                <w:sz w:val="20"/>
+                <w:szCs w:val="20"/>
+              </w:rPr>
+            </w:pPr>
+            <w:r>
+              <w:rPr>
+                <w:sz w:val="20"/>
+                <w:szCs w:val="20"/>
+              </w:rPr>
+              <w:t>application/json</w:t>
+            </w:r>
+          </w:p>
+        </w:tc>
+      </w:tr>
+    </w:tbl>
+    <w:p>
+      <w:pPr>
+        <w:rPr>
+          <w:lang w:val="sr-Latn-RS"/>
+        </w:rPr>
+      </w:pPr>
+    </w:p>
+    <w:p>
+      <w:pPr>
+        <w:rPr>
+          <w:lang w:val="sr-Latn-RS"/>
+        </w:rPr>
+      </w:pPr>
+      <w:r>
+        <w:rPr>
+          <w:lang w:val="sr-Latn-RS"/>
+        </w:rPr>
+        <w:br w:type="page"/>
+      </w:r>
+    </w:p>
+    <w:tbl>
+      <w:tblPr>
+        <w:tblStyle w:val="TableGrid"/>
+        <w:tblW w:w="10904" w:type="dxa"/>
+        <w:jc w:val="center"/>
+        <w:tblLayout w:type="fixed"/>
+        <w:tblLook w:val="04A0" w:firstRow="1" w:lastRow="0" w:firstColumn="1" w:lastColumn="0" w:noHBand="0" w:noVBand="1"/>
+      </w:tblPr>
+      <w:tblGrid>
+        <w:gridCol w:w="2552"/>
+        <w:gridCol w:w="8352"/>
+      </w:tblGrid>
+      <w:tr>
+        <w:trPr>
+          <w:trHeight w:val="246"/>
+          <w:jc w:val="center"/>
+        </w:trPr>
+        <w:tc>
+          <w:tcPr>
+            <w:tcW w:w="2552" w:type="dxa"/>
+            <w:hideMark/>
+          </w:tcPr>
+          <w:p>
+            <w:pPr>
+              <w:spacing w:after="160" w:line="278" w:lineRule="auto"/>
+              <w:rPr>
+                <w:sz w:val="20"/>
+                <w:szCs w:val="20"/>
+              </w:rPr>
+            </w:pPr>
+            <w:r>
+              <w:rPr>
+                <w:sz w:val="20"/>
+                <w:szCs w:val="20"/>
+              </w:rPr>
+              <w:lastRenderedPageBreak/>
+              <w:t>Opis funkcije</w:t>
+            </w:r>
+          </w:p>
+        </w:tc>
+        <w:tc>
+          <w:tcPr>
+            <w:tcW w:w="8352" w:type="dxa"/>
+            <w:hideMark/>
+          </w:tcPr>
+          <w:p>
+            <w:pPr>
+              <w:spacing w:after="160" w:line="278" w:lineRule="auto"/>
+              <w:rPr>
+                <w:sz w:val="20"/>
+                <w:szCs w:val="20"/>
+                <w:lang w:val="sr-Latn-RS"/>
+              </w:rPr>
+            </w:pPr>
+            <w:r>
+              <w:rPr>
+                <w:sz w:val="20"/>
+                <w:szCs w:val="20"/>
+              </w:rPr>
+              <w:t>Log</w:t>
+            </w:r>
+            <w:r>
+              <w:rPr>
+                <w:sz w:val="20"/>
+                <w:szCs w:val="20"/>
+              </w:rPr>
+              <w:t>out</w:t>
+            </w:r>
+          </w:p>
+        </w:tc>
+      </w:tr>
+      <w:tr>
+        <w:trPr>
+          <w:trHeight w:val="239"/>
+          <w:jc w:val="center"/>
+        </w:trPr>
+        <w:tc>
+          <w:tcPr>
+            <w:tcW w:w="2552" w:type="dxa"/>
+            <w:hideMark/>
+          </w:tcPr>
+          <w:p>
+            <w:pPr>
+              <w:spacing w:after="160" w:line="278" w:lineRule="auto"/>
+              <w:rPr>
+                <w:sz w:val="20"/>
+                <w:szCs w:val="20"/>
+              </w:rPr>
+            </w:pPr>
+            <w:r>
+              <w:rPr>
+                <w:sz w:val="20"/>
+                <w:szCs w:val="20"/>
+              </w:rPr>
+              <w:t>HTTP metoda</w:t>
+            </w:r>
+          </w:p>
+        </w:tc>
+        <w:tc>
+          <w:tcPr>
+            <w:tcW w:w="8352" w:type="dxa"/>
+            <w:hideMark/>
+          </w:tcPr>
+          <w:p>
+            <w:pPr>
+              <w:spacing w:after="160" w:line="278" w:lineRule="auto"/>
+              <w:rPr>
+                <w:sz w:val="20"/>
+                <w:szCs w:val="20"/>
+              </w:rPr>
+            </w:pPr>
+            <w:r>
+              <w:rPr>
+                <w:sz w:val="20"/>
+                <w:szCs w:val="20"/>
+              </w:rPr>
+              <w:t>POST</w:t>
+            </w:r>
+          </w:p>
+        </w:tc>
+      </w:tr>
+      <w:tr>
+        <w:trPr>
+          <w:trHeight w:val="246"/>
+          <w:jc w:val="center"/>
+        </w:trPr>
+        <w:tc>
+          <w:tcPr>
+            <w:tcW w:w="2552" w:type="dxa"/>
+            <w:hideMark/>
+          </w:tcPr>
+          <w:p>
+            <w:pPr>
+              <w:spacing w:after="160" w:line="278" w:lineRule="auto"/>
+              <w:rPr>
+                <w:sz w:val="20"/>
+                <w:szCs w:val="20"/>
+              </w:rPr>
+            </w:pPr>
+            <w:r>
+              <w:rPr>
+                <w:sz w:val="20"/>
+                <w:szCs w:val="20"/>
+              </w:rPr>
+              <w:t>URL</w:t>
+            </w:r>
+          </w:p>
+        </w:tc>
+        <w:tc>
+          <w:tcPr>
+            <w:tcW w:w="8352" w:type="dxa"/>
+            <w:hideMark/>
+          </w:tcPr>
+          <w:p>
+            <w:pPr>
+              <w:spacing w:after="160" w:line="278" w:lineRule="auto"/>
+              <w:rPr>
+                <w:sz w:val="20"/>
+                <w:szCs w:val="20"/>
+              </w:rPr>
+            </w:pPr>
+            <w:r>
+              <w:rPr>
+                <w:sz w:val="20"/>
+                <w:szCs w:val="20"/>
+              </w:rPr>
+              <w:t>/</w:t>
+            </w:r>
+            <w:r>
+              <w:rPr>
+                <w:sz w:val="20"/>
+                <w:szCs w:val="20"/>
+              </w:rPr>
+              <w:t>api/</w:t>
+            </w:r>
+            <w:r>
+              <w:rPr>
+                <w:sz w:val="20"/>
+                <w:szCs w:val="20"/>
+              </w:rPr>
+              <w:t>log</w:t>
+            </w:r>
+            <w:r>
+              <w:rPr>
+                <w:sz w:val="20"/>
+                <w:szCs w:val="20"/>
+              </w:rPr>
+              <w:t>out?</w:t>
+            </w:r>
+          </w:p>
+        </w:tc>
+      </w:tr>
+      <w:tr>
+        <w:trPr>
+          <w:trHeight w:val="246"/>
+          <w:jc w:val="center"/>
+        </w:trPr>
+        <w:tc>
+          <w:tcPr>
+            <w:tcW w:w="2552" w:type="dxa"/>
+            <w:hideMark/>
+          </w:tcPr>
+          <w:p>
+            <w:pPr>
+              <w:spacing w:after="160" w:line="278" w:lineRule="auto"/>
+              <w:rPr>
+                <w:sz w:val="20"/>
+                <w:szCs w:val="20"/>
+              </w:rPr>
+            </w:pPr>
+            <w:r>
+              <w:rPr>
+                <w:sz w:val="20"/>
+                <w:szCs w:val="20"/>
+              </w:rPr>
+              <w:t xml:space="preserve">URL parametri </w:t>
+            </w:r>
+          </w:p>
+        </w:tc>
+        <w:tc>
+          <w:tcPr>
+            <w:tcW w:w="8352" w:type="dxa"/>
+            <w:hideMark/>
+          </w:tcPr>
+          <w:p>
+            <w:pPr>
+              <w:spacing w:after="160" w:line="278" w:lineRule="auto"/>
+              <w:rPr>
+                <w:sz w:val="20"/>
+                <w:szCs w:val="20"/>
+              </w:rPr>
+            </w:pPr>
+            <w:r>
+              <w:rPr>
+                <w:sz w:val="20"/>
+                <w:szCs w:val="20"/>
+              </w:rPr>
+              <w:t>(nema)</w:t>
+            </w:r>
+          </w:p>
+        </w:tc>
+      </w:tr>
+      <w:tr>
+        <w:trPr>
+          <w:trHeight w:val="246"/>
+          <w:jc w:val="center"/>
+        </w:trPr>
+        <w:tc>
+          <w:tcPr>
+            <w:tcW w:w="2552" w:type="dxa"/>
+            <w:hideMark/>
+          </w:tcPr>
+          <w:p>
+            <w:pPr>
+              <w:spacing w:after="160" w:line="278" w:lineRule="auto"/>
+              <w:rPr>
+                <w:sz w:val="20"/>
+                <w:szCs w:val="20"/>
+              </w:rPr>
+            </w:pPr>
+            <w:r>
+              <w:rPr>
+                <w:sz w:val="20"/>
+                <w:szCs w:val="20"/>
+              </w:rPr>
+              <w:t>HTTP body parametri</w:t>
+            </w:r>
+          </w:p>
+        </w:tc>
+        <w:tc>
+          <w:tcPr>
+            <w:tcW w:w="8352" w:type="dxa"/>
+          </w:tcPr>
+          <w:p>
+            <w:pPr>
+              <w:rPr>
+                <w:sz w:val="20"/>
+                <w:szCs w:val="20"/>
+              </w:rPr>
+            </w:pPr>
+            <w:r>
+              <w:rPr>
+                <w:sz w:val="20"/>
+                <w:szCs w:val="20"/>
+              </w:rPr>
+              <w:t>(nema)</w:t>
+            </w:r>
+          </w:p>
+        </w:tc>
+      </w:tr>
+      <w:tr>
+        <w:trPr>
+          <w:trHeight w:val="401"/>
+          <w:jc w:val="center"/>
+        </w:trPr>
+        <w:tc>
+          <w:tcPr>
+            <w:tcW w:w="2552" w:type="dxa"/>
+            <w:hideMark/>
+          </w:tcPr>
+          <w:p>
+            <w:pPr>
+              <w:spacing w:after="160" w:line="278" w:lineRule="auto"/>
+              <w:rPr>
+                <w:sz w:val="20"/>
+                <w:szCs w:val="20"/>
+              </w:rPr>
+            </w:pPr>
+            <w:r>
+              <w:rPr>
+                <w:sz w:val="20"/>
+                <w:szCs w:val="20"/>
+              </w:rPr>
+              <w:t>Format HTTP body parametara</w:t>
+            </w:r>
+          </w:p>
+        </w:tc>
+        <w:tc>
+          <w:tcPr>
+            <w:tcW w:w="8352" w:type="dxa"/>
+            <w:hideMark/>
+          </w:tcPr>
+          <w:p>
+            <w:pPr>
+              <w:tabs>
+                <w:tab w:val="left" w:pos="1464"/>
+              </w:tabs>
+              <w:spacing w:after="160" w:line="278" w:lineRule="auto"/>
+              <w:rPr>
+                <w:sz w:val="20"/>
+                <w:szCs w:val="20"/>
+              </w:rPr>
+            </w:pPr>
+            <w:r>
+              <w:rPr>
+                <w:sz w:val="20"/>
+                <w:szCs w:val="20"/>
+              </w:rPr>
+              <w:t>(nema)</w:t>
+            </w:r>
+          </w:p>
+        </w:tc>
+      </w:tr>
+      <w:tr>
+        <w:trPr>
+          <w:trHeight w:val="716"/>
+          <w:jc w:val="center"/>
+        </w:trPr>
+        <w:tc>
+          <w:tcPr>
+            <w:tcW w:w="2552" w:type="dxa"/>
+            <w:hideMark/>
+          </w:tcPr>
+          <w:p>
+            <w:pPr>
+              <w:spacing w:after="160" w:line="278" w:lineRule="auto"/>
+              <w:rPr>
+                <w:sz w:val="20"/>
+                <w:szCs w:val="20"/>
+              </w:rPr>
+            </w:pPr>
+            <w:r>
+              <w:rPr>
+                <w:sz w:val="20"/>
+                <w:szCs w:val="20"/>
+              </w:rPr>
+              <w:t>Izlazni parametri</w:t>
+            </w:r>
+          </w:p>
+        </w:tc>
+        <w:tc>
+          <w:tcPr>
+            <w:tcW w:w="8352" w:type="dxa"/>
+          </w:tcPr>
+          <w:p>
+            <w:pPr>
+              <w:spacing w:line="278" w:lineRule="auto"/>
+              <w:rPr>
+                <w:sz w:val="20"/>
+                <w:szCs w:val="20"/>
+              </w:rPr>
+            </w:pPr>
+            <w:r>
+              <w:rPr>
+                <w:sz w:val="20"/>
+                <w:szCs w:val="20"/>
+              </w:rPr>
+              <w:t>{</w:t>
+            </w:r>
+          </w:p>
+          <w:p>
+            <w:pPr>
+              <w:spacing w:line="278" w:lineRule="auto"/>
+              <w:rPr>
+                <w:sz w:val="20"/>
+                <w:szCs w:val="20"/>
+              </w:rPr>
+            </w:pPr>
+            <w:r>
+              <w:rPr>
+                <w:sz w:val="20"/>
+                <w:szCs w:val="20"/>
+              </w:rPr>
+              <w:t>    "message": "Uspešno ste se izlogovali."</w:t>
+            </w:r>
+          </w:p>
+          <w:p>
+            <w:pPr>
+              <w:spacing w:line="278" w:lineRule="auto"/>
+              <w:rPr>
+                <w:sz w:val="20"/>
+                <w:szCs w:val="20"/>
+              </w:rPr>
+            </w:pPr>
+            <w:r>
+              <w:rPr>
+                <w:sz w:val="20"/>
+                <w:szCs w:val="20"/>
+              </w:rPr>
+              <w:t>}</w:t>
+            </w:r>
+          </w:p>
+          <w:p>
+            <w:pPr>
+              <w:spacing w:after="160" w:line="278" w:lineRule="auto"/>
+              <w:rPr>
+                <w:sz w:val="20"/>
+                <w:szCs w:val="20"/>
+              </w:rPr>
+            </w:pPr>
+          </w:p>
+        </w:tc>
+      </w:tr>
+      <w:tr>
+        <w:trPr>
+          <w:trHeight w:val="408"/>
+          <w:jc w:val="center"/>
+        </w:trPr>
+        <w:tc>
+          <w:tcPr>
+            <w:tcW w:w="2552" w:type="dxa"/>
+            <w:hideMark/>
+          </w:tcPr>
+          <w:p>
+            <w:pPr>
+              <w:spacing w:after="160" w:line="278" w:lineRule="auto"/>
+              <w:rPr>
+                <w:sz w:val="20"/>
+                <w:szCs w:val="20"/>
+              </w:rPr>
+            </w:pPr>
+            <w:r>
+              <w:rPr>
+                <w:sz w:val="20"/>
+                <w:szCs w:val="20"/>
+              </w:rPr>
+              <w:t>Format izlaznih parametara</w:t>
+            </w:r>
+          </w:p>
+        </w:tc>
+        <w:tc>
+          <w:tcPr>
+            <w:tcW w:w="8352" w:type="dxa"/>
+            <w:hideMark/>
+          </w:tcPr>
+          <w:p>
+            <w:pPr>
+              <w:spacing w:after="160" w:line="278" w:lineRule="auto"/>
+              <w:rPr>
+                <w:sz w:val="20"/>
+                <w:szCs w:val="20"/>
+              </w:rPr>
+            </w:pPr>
+            <w:r>
+              <w:rPr>
+                <w:sz w:val="20"/>
+                <w:szCs w:val="20"/>
+              </w:rPr>
+              <w:t>application/json</w:t>
+            </w:r>
+          </w:p>
+        </w:tc>
+      </w:tr>
+    </w:tbl>
+    <w:p>
+      <w:pPr>
+        <w:rPr>
+          <w:lang w:val="sr-Latn-RS"/>
+        </w:rPr>
+      </w:pPr>
+    </w:p>
+    <w:p>
+      <w:pPr>
+        <w:rPr>
+          <w:lang w:val="sr-Latn-RS"/>
+        </w:rPr>
+      </w:pPr>
+      <w:r>
+        <w:rPr>
+          <w:lang w:val="sr-Latn-RS"/>
+        </w:rPr>
+        <w:br w:type="page"/>
+      </w:r>
+    </w:p>
+    <w:tbl>
+      <w:tblPr>
+        <w:tblStyle w:val="TableGrid"/>
+        <w:tblW w:w="0" w:type="auto"/>
+        <w:tblLayout w:type="fixed"/>
+        <w:tblLook w:val="04A0" w:firstRow="1" w:lastRow="0" w:firstColumn="1" w:lastColumn="0" w:noHBand="0" w:noVBand="1"/>
+      </w:tblPr>
+      <w:tblGrid>
+        <w:gridCol w:w="2122"/>
+        <w:gridCol w:w="6940"/>
+      </w:tblGrid>
+      <w:tr>
+        <w:tc>
+          <w:tcPr>
+            <w:tcW w:w="2122" w:type="dxa"/>
+            <w:hideMark/>
+          </w:tcPr>
+          <w:p>
+            <w:pPr>
+              <w:spacing w:after="160" w:line="278" w:lineRule="auto"/>
+              <w:rPr>
+                <w:sz w:val="20"/>
+                <w:szCs w:val="20"/>
+              </w:rPr>
+            </w:pPr>
+            <w:r>
+              <w:rPr>
+                <w:sz w:val="20"/>
+                <w:szCs w:val="20"/>
+              </w:rPr>
+              <w:lastRenderedPageBreak/>
+              <w:t>Opis funkcije</w:t>
+            </w:r>
+          </w:p>
+        </w:tc>
+        <w:tc>
+          <w:tcPr>
+            <w:tcW w:w="6940" w:type="dxa"/>
+            <w:hideMark/>
+          </w:tcPr>
+          <w:p>
+            <w:pPr>
+              <w:spacing w:after="160" w:line="278" w:lineRule="auto"/>
+              <w:rPr>
+                <w:sz w:val="20"/>
+                <w:szCs w:val="20"/>
+                <w:lang w:val="sr-Latn-RS"/>
+              </w:rPr>
+            </w:pPr>
+            <w:r>
+              <w:rPr>
+                <w:sz w:val="20"/>
+                <w:szCs w:val="20"/>
+              </w:rPr>
+              <w:t>Dodavanje naucnog rada</w:t>
+            </w:r>
+          </w:p>
+        </w:tc>
+      </w:tr>
+      <w:tr>
+        <w:tc>
+          <w:tcPr>
+            <w:tcW w:w="2122" w:type="dxa"/>
+            <w:hideMark/>
+          </w:tcPr>
+          <w:p>
+            <w:pPr>
+              <w:spacing w:after="160" w:line="278" w:lineRule="auto"/>
+              <w:rPr>
+                <w:sz w:val="20"/>
+                <w:szCs w:val="20"/>
+              </w:rPr>
+            </w:pPr>
+            <w:r>
+              <w:rPr>
+                <w:sz w:val="20"/>
+                <w:szCs w:val="20"/>
+              </w:rPr>
+              <w:t>HTTP metoda</w:t>
+            </w:r>
+          </w:p>
+        </w:tc>
+        <w:tc>
+          <w:tcPr>
+            <w:tcW w:w="6940" w:type="dxa"/>
+            <w:hideMark/>
+          </w:tcPr>
+          <w:p>
+            <w:pPr>
+              <w:spacing w:after="160" w:line="278" w:lineRule="auto"/>
+              <w:rPr>
+                <w:sz w:val="20"/>
+                <w:szCs w:val="20"/>
+              </w:rPr>
+            </w:pPr>
+            <w:r>
+              <w:rPr>
+                <w:sz w:val="20"/>
+                <w:szCs w:val="20"/>
+              </w:rPr>
+              <w:t>POST</w:t>
+            </w:r>
+          </w:p>
+        </w:tc>
+      </w:tr>
+      <w:tr>
+        <w:tc>
+          <w:tcPr>
+            <w:tcW w:w="2122" w:type="dxa"/>
+            <w:hideMark/>
+          </w:tcPr>
+          <w:p>
+            <w:pPr>
+              <w:spacing w:after="160" w:line="278" w:lineRule="auto"/>
+              <w:rPr>
+                <w:sz w:val="20"/>
+                <w:szCs w:val="20"/>
+              </w:rPr>
+            </w:pPr>
+            <w:r>
+              <w:rPr>
+                <w:sz w:val="20"/>
+                <w:szCs w:val="20"/>
+              </w:rPr>
+              <w:t>URL</w:t>
+            </w:r>
+          </w:p>
+        </w:tc>
+        <w:tc>
+          <w:tcPr>
+            <w:tcW w:w="6940" w:type="dxa"/>
+            <w:hideMark/>
+          </w:tcPr>
+          <w:p>
+            <w:pPr>
+              <w:spacing w:after="160" w:line="278" w:lineRule="auto"/>
+              <w:rPr>
+                <w:sz w:val="20"/>
+                <w:szCs w:val="20"/>
+              </w:rPr>
+            </w:pPr>
+            <w:r>
+              <w:rPr>
+                <w:sz w:val="20"/>
+                <w:szCs w:val="20"/>
+              </w:rPr>
+              <w:t>/</w:t>
+            </w:r>
+            <w:r>
+              <w:rPr>
+                <w:sz w:val="20"/>
+                <w:szCs w:val="20"/>
+              </w:rPr>
+              <w:t>api/</w:t>
+            </w:r>
+            <w:r>
+              <w:rPr>
+                <w:sz w:val="20"/>
+                <w:szCs w:val="20"/>
+              </w:rPr>
+              <w:t>naucniRadovi</w:t>
+            </w:r>
+          </w:p>
+        </w:tc>
+      </w:tr>
+      <w:tr>
+        <w:tc>
+          <w:tcPr>
+            <w:tcW w:w="2122" w:type="dxa"/>
+            <w:hideMark/>
+          </w:tcPr>
+          <w:p>
+            <w:pPr>
+              <w:spacing w:after="160" w:line="278" w:lineRule="auto"/>
+              <w:rPr>
+                <w:sz w:val="20"/>
+                <w:szCs w:val="20"/>
+              </w:rPr>
+            </w:pPr>
+            <w:r>
+              <w:rPr>
+                <w:sz w:val="20"/>
+                <w:szCs w:val="20"/>
+              </w:rPr>
+              <w:t xml:space="preserve">URL parametri </w:t>
+            </w:r>
+          </w:p>
+        </w:tc>
+        <w:tc>
+          <w:tcPr>
+            <w:tcW w:w="6940" w:type="dxa"/>
+            <w:hideMark/>
+          </w:tcPr>
+          <w:p>
+            <w:pPr>
+              <w:spacing w:after="160" w:line="278" w:lineRule="auto"/>
+              <w:rPr>
+                <w:sz w:val="20"/>
+                <w:szCs w:val="20"/>
+              </w:rPr>
+            </w:pPr>
+            <w:r>
+              <w:rPr>
+                <w:sz w:val="20"/>
+                <w:szCs w:val="20"/>
+              </w:rPr>
+              <w:t>(nema)</w:t>
+            </w:r>
+          </w:p>
+        </w:tc>
+      </w:tr>
+      <w:tr>
+        <w:tc>
+          <w:tcPr>
+            <w:tcW w:w="2122" w:type="dxa"/>
+            <w:hideMark/>
+          </w:tcPr>
+          <w:p>
+            <w:pPr>
+              <w:spacing w:after="160" w:line="278" w:lineRule="auto"/>
+              <w:rPr>
+                <w:sz w:val="20"/>
+                <w:szCs w:val="20"/>
+              </w:rPr>
+            </w:pPr>
+            <w:r>
+              <w:rPr>
+                <w:sz w:val="20"/>
+                <w:szCs w:val="20"/>
+              </w:rPr>
+              <w:t>HTTP body parametri</w:t>
+            </w:r>
+          </w:p>
+        </w:tc>
+        <w:tc>
+          <w:tcPr>
+            <w:tcW w:w="6940" w:type="dxa"/>
+          </w:tcPr>
+          <w:p>
+            <w:pPr>
+              <w:rPr>
+                <w:sz w:val="20"/>
+                <w:szCs w:val="20"/>
+              </w:rPr>
+            </w:pPr>
+            <w:r>
+              <w:rPr>
+                <w:sz w:val="20"/>
+                <w:szCs w:val="20"/>
+              </w:rPr>
+              <w:t>{</w:t>
+            </w:r>
+          </w:p>
+          <w:p>
+            <w:pPr>
+              <w:rPr>
+                <w:sz w:val="20"/>
+                <w:szCs w:val="20"/>
+              </w:rPr>
+            </w:pPr>
+            <w:r>
+              <w:rPr>
+                <w:sz w:val="20"/>
+                <w:szCs w:val="20"/>
+              </w:rPr>
+              <w:t>    "naslov": "Uticaj veštačke inteligencije na nauku",</w:t>
+            </w:r>
+          </w:p>
+          <w:p>
+            <w:pPr>
+              <w:rPr>
+                <w:sz w:val="20"/>
+                <w:szCs w:val="20"/>
+              </w:rPr>
+            </w:pPr>
+            <w:r>
+              <w:rPr>
+                <w:sz w:val="20"/>
+                <w:szCs w:val="20"/>
+              </w:rPr>
+              <w:t>    "abstrakt": "Ovaj rad istražuje primenu AI u modernim naučnim istraživanjima...",</w:t>
+            </w:r>
+          </w:p>
+          <w:p>
+            <w:pPr>
+              <w:rPr>
+                <w:sz w:val="20"/>
+                <w:szCs w:val="20"/>
+              </w:rPr>
+            </w:pPr>
+            <w:r>
+              <w:rPr>
+                <w:sz w:val="20"/>
+                <w:szCs w:val="20"/>
+              </w:rPr>
+              <w:t>    "godina": 2026,</w:t>
+            </w:r>
+          </w:p>
+          <w:p>
+            <w:pPr>
+              <w:rPr>
+                <w:sz w:val="20"/>
+                <w:szCs w:val="20"/>
+              </w:rPr>
+            </w:pPr>
+            <w:r>
+              <w:rPr>
+                <w:sz w:val="20"/>
+                <w:szCs w:val="20"/>
+              </w:rPr>
+              <w:t>    "grupaId": 1,</w:t>
+            </w:r>
+          </w:p>
+          <w:p>
+            <w:pPr>
+              <w:rPr>
+                <w:sz w:val="20"/>
+                <w:szCs w:val="20"/>
+              </w:rPr>
+            </w:pPr>
+            <w:r>
+              <w:rPr>
+                <w:sz w:val="20"/>
+                <w:szCs w:val="20"/>
+              </w:rPr>
+              <w:t>    "verzija": 1,</w:t>
+            </w:r>
+          </w:p>
+          <w:p>
+            <w:pPr>
+              <w:rPr>
+                <w:sz w:val="20"/>
+                <w:szCs w:val="20"/>
+              </w:rPr>
+            </w:pPr>
+            <w:r>
+              <w:rPr>
+                <w:sz w:val="20"/>
+                <w:szCs w:val="20"/>
+              </w:rPr>
+              <w:t>    "StatusID": 2,</w:t>
+            </w:r>
+          </w:p>
+          <w:p>
+            <w:pPr>
+              <w:rPr>
+                <w:sz w:val="20"/>
+                <w:szCs w:val="20"/>
+              </w:rPr>
+            </w:pPr>
+            <w:r>
+              <w:rPr>
+                <w:sz w:val="20"/>
+                <w:szCs w:val="20"/>
+              </w:rPr>
+              <w:t>    "oblasti": [1, 3],     // pivot tabela OblastiRada</w:t>
+            </w:r>
+          </w:p>
+          <w:p>
+            <w:pPr>
+              <w:rPr>
+                <w:sz w:val="20"/>
+                <w:szCs w:val="20"/>
+              </w:rPr>
+            </w:pPr>
+            <w:r>
+              <w:rPr>
+                <w:sz w:val="20"/>
+                <w:szCs w:val="20"/>
+              </w:rPr>
+              <w:t>    "autori": [1, 4]       // pivot tabela Autorstvo</w:t>
+            </w:r>
+          </w:p>
+          <w:p>
+            <w:pPr>
+              <w:rPr>
+                <w:sz w:val="20"/>
+                <w:szCs w:val="20"/>
+              </w:rPr>
+            </w:pPr>
+            <w:r>
+              <w:rPr>
+                <w:sz w:val="20"/>
+                <w:szCs w:val="20"/>
+              </w:rPr>
+              <w:t>}</w:t>
+            </w:r>
+          </w:p>
+          <w:p>
+            <w:pPr>
+              <w:rPr>
+                <w:sz w:val="20"/>
+                <w:szCs w:val="20"/>
+              </w:rPr>
+            </w:pPr>
+          </w:p>
+        </w:tc>
+      </w:tr>
+      <w:tr>
+        <w:tc>
+          <w:tcPr>
+            <w:tcW w:w="2122" w:type="dxa"/>
+            <w:hideMark/>
+          </w:tcPr>
+          <w:p>
+            <w:pPr>
+              <w:spacing w:after="160" w:line="278" w:lineRule="auto"/>
+              <w:rPr>
+                <w:sz w:val="20"/>
+                <w:szCs w:val="20"/>
+              </w:rPr>
+            </w:pPr>
+            <w:r>
+              <w:rPr>
+                <w:sz w:val="20"/>
+                <w:szCs w:val="20"/>
+              </w:rPr>
+              <w:t>Format HTTP body parametara</w:t>
+            </w:r>
+          </w:p>
+        </w:tc>
+        <w:tc>
+          <w:tcPr>
+            <w:tcW w:w="6940" w:type="dxa"/>
+            <w:hideMark/>
+          </w:tcPr>
+          <w:p>
+            <w:pPr>
+              <w:tabs>
+                <w:tab w:val="left" w:pos="1464"/>
+              </w:tabs>
+              <w:spacing w:after="160" w:line="278" w:lineRule="auto"/>
+              <w:jc w:val="both"/>
+              <w:rPr>
+                <w:sz w:val="20"/>
+                <w:szCs w:val="20"/>
+              </w:rPr>
+            </w:pPr>
+            <w:r>
+              <w:rPr>
+                <w:sz w:val="20"/>
+                <w:szCs w:val="20"/>
+              </w:rPr>
+              <w:t>raw json file</w:t>
+            </w:r>
+          </w:p>
+        </w:tc>
+      </w:tr>
+      <w:tr>
+        <w:tc>
+          <w:tcPr>
+            <w:tcW w:w="2122" w:type="dxa"/>
+            <w:hideMark/>
+          </w:tcPr>
+          <w:p>
+            <w:pPr>
+              <w:spacing w:after="160" w:line="278" w:lineRule="auto"/>
+              <w:rPr>
+                <w:sz w:val="20"/>
+                <w:szCs w:val="20"/>
+              </w:rPr>
+            </w:pPr>
+            <w:r>
+              <w:rPr>
+                <w:sz w:val="20"/>
+                <w:szCs w:val="20"/>
+              </w:rPr>
+              <w:t>Izlazni parametri</w:t>
+            </w:r>
+          </w:p>
+        </w:tc>
+        <w:tc>
+          <w:tcPr>
+            <w:tcW w:w="6940" w:type="dxa"/>
+          </w:tcPr>
+          <w:p>
+            <w:pPr>
+              <w:rPr>
+                <w:sz w:val="20"/>
+                <w:szCs w:val="20"/>
+              </w:rPr>
+            </w:pPr>
+            <w:r>
+              <w:rPr>
+                <w:sz w:val="20"/>
+                <w:szCs w:val="20"/>
+              </w:rPr>
+              <w:t>{</w:t>
+            </w:r>
+          </w:p>
+          <w:p>
+            <w:pPr>
+              <w:rPr>
+                <w:sz w:val="20"/>
+                <w:szCs w:val="20"/>
+              </w:rPr>
+            </w:pPr>
+            <w:r>
+              <w:rPr>
+                <w:sz w:val="20"/>
+                <w:szCs w:val="20"/>
+              </w:rPr>
+              <w:t xml:space="preserve">    "poruka": "Rad uspešno dodat!",</w:t>
+            </w:r>
+          </w:p>
+          <w:p>
+            <w:pPr>
+              <w:rPr>
+                <w:sz w:val="20"/>
+                <w:szCs w:val="20"/>
+              </w:rPr>
+            </w:pPr>
+            <w:r>
+              <w:rPr>
+                <w:sz w:val="20"/>
+                <w:szCs w:val="20"/>
+              </w:rPr>
+              <w:t xml:space="preserve">    "podaci": {</w:t>
+            </w:r>
+          </w:p>
+          <w:p>
+            <w:pPr>
+              <w:rPr>
+                <w:sz w:val="20"/>
+                <w:szCs w:val="20"/>
+              </w:rPr>
+            </w:pPr>
+            <w:r>
+              <w:rPr>
+                <w:sz w:val="20"/>
+                <w:szCs w:val="20"/>
+              </w:rPr>
+              <w:t xml:space="preserve">        "id": 13,</w:t>
+            </w:r>
+          </w:p>
+          <w:p>
+            <w:pPr>
+              <w:rPr>
+                <w:sz w:val="20"/>
+                <w:szCs w:val="20"/>
+              </w:rPr>
+            </w:pPr>
+            <w:r>
+              <w:rPr>
+                <w:sz w:val="20"/>
+                <w:szCs w:val="20"/>
+              </w:rPr>
+              <w:t xml:space="preserve">        "naslov": "Uticaj veštačke inteligencije na nauku",</w:t>
+            </w:r>
+          </w:p>
+          <w:p>
+            <w:pPr>
+              <w:rPr>
+                <w:sz w:val="20"/>
+                <w:szCs w:val="20"/>
+              </w:rPr>
+            </w:pPr>
+            <w:r>
+              <w:rPr>
+                <w:sz w:val="20"/>
+                <w:szCs w:val="20"/>
+              </w:rPr>
+              <w:t xml:space="preserve">        "abstrakt": "Ovaj rad istražuje primenu AI u modernim naučnim istraživanjima...",</w:t>
+            </w:r>
+          </w:p>
+          <w:p>
+            <w:pPr>
+              <w:rPr>
+                <w:sz w:val="20"/>
+                <w:szCs w:val="20"/>
+              </w:rPr>
+            </w:pPr>
+            <w:r>
+              <w:rPr>
+                <w:sz w:val="20"/>
+                <w:szCs w:val="20"/>
+              </w:rPr>
+              <w:t xml:space="preserve">        "godina": 2026,</w:t>
+            </w:r>
+          </w:p>
+          <w:p>
+            <w:pPr>
+              <w:rPr>
+                <w:sz w:val="20"/>
+                <w:szCs w:val="20"/>
+              </w:rPr>
+            </w:pPr>
+            <w:r>
+              <w:rPr>
+                <w:sz w:val="20"/>
+                <w:szCs w:val="20"/>
+              </w:rPr>
+              <w:t xml:space="preserve">        "oblasti": [</w:t>
+            </w:r>
+          </w:p>
+          <w:p>
+            <w:pPr>
+              <w:rPr>
+                <w:sz w:val="20"/>
+                <w:szCs w:val="20"/>
+              </w:rPr>
+            </w:pPr>
+            <w:r>
+              <w:rPr>
+                <w:sz w:val="20"/>
+                <w:szCs w:val="20"/>
+              </w:rPr>
+              <w:t xml:space="preserve">            "Matematika",</w:t>
+            </w:r>
+          </w:p>
+          <w:p>
+            <w:pPr>
+              <w:rPr>
+                <w:sz w:val="20"/>
+                <w:szCs w:val="20"/>
+              </w:rPr>
+            </w:pPr>
+            <w:r>
+              <w:rPr>
+                <w:sz w:val="20"/>
+                <w:szCs w:val="20"/>
+              </w:rPr>
+              <w:t xml:space="preserve">            "Biologija"</w:t>
+            </w:r>
+          </w:p>
+          <w:p>
+            <w:pPr>
+              <w:rPr>
+                <w:sz w:val="20"/>
+                <w:szCs w:val="20"/>
+              </w:rPr>
+            </w:pPr>
+            <w:r>
+              <w:rPr>
+                <w:sz w:val="20"/>
+                <w:szCs w:val="20"/>
+              </w:rPr>
+              <w:t xml:space="preserve">        ],</w:t>
+            </w:r>
+          </w:p>
+          <w:p>
+            <w:pPr>
+              <w:rPr>
+                <w:sz w:val="20"/>
+                <w:szCs w:val="20"/>
+              </w:rPr>
+            </w:pPr>
+            <w:r>
+              <w:rPr>
+                <w:sz w:val="20"/>
+                <w:szCs w:val="20"/>
+              </w:rPr>
+              <w:t xml:space="preserve">        "status": "Čeka recenziju",</w:t>
+            </w:r>
+          </w:p>
+          <w:p>
+            <w:pPr>
+              <w:rPr>
+                <w:sz w:val="20"/>
+                <w:szCs w:val="20"/>
+              </w:rPr>
+            </w:pPr>
+            <w:r>
+              <w:rPr>
+                <w:sz w:val="20"/>
+                <w:szCs w:val="20"/>
+              </w:rPr>
+              <w:t xml:space="preserve">        "autori": []</w:t>
+            </w:r>
+          </w:p>
+          <w:p>
+            <w:pPr>
+              <w:rPr>
+                <w:sz w:val="20"/>
+                <w:szCs w:val="20"/>
+              </w:rPr>
+            </w:pPr>
+            <w:r>
+              <w:rPr>
+                <w:sz w:val="20"/>
+                <w:szCs w:val="20"/>
+              </w:rPr>
+              <w:t xml:space="preserve">    }</w:t>
+            </w:r>
+          </w:p>
+          <w:p>
+            <w:pPr>
+              <w:spacing w:after="160" w:line="278" w:lineRule="auto"/>
+              <w:rPr>
+                <w:sz w:val="20"/>
+                <w:szCs w:val="20"/>
+              </w:rPr>
+            </w:pPr>
+            <w:r>
+              <w:rPr>
+                <w:sz w:val="20"/>
+                <w:szCs w:val="20"/>
+              </w:rPr>
+              <w:t>}</w:t>
+            </w:r>
+          </w:p>
+        </w:tc>
+      </w:tr>
+      <w:tr>
+        <w:tc>
+          <w:tcPr>
+            <w:tcW w:w="2122" w:type="dxa"/>
+            <w:hideMark/>
+          </w:tcPr>
+          <w:p>
+            <w:pPr>
+              <w:spacing w:after="160" w:line="278" w:lineRule="auto"/>
+              <w:rPr>
+                <w:sz w:val="20"/>
+                <w:szCs w:val="20"/>
+              </w:rPr>
+            </w:pPr>
+            <w:r>
+              <w:rPr>
+                <w:sz w:val="20"/>
+                <w:szCs w:val="20"/>
+              </w:rPr>
+              <w:t>Format izlaznih parametara</w:t>
+            </w:r>
+          </w:p>
+        </w:tc>
+        <w:tc>
+          <w:tcPr>
+            <w:tcW w:w="6940" w:type="dxa"/>
+            <w:hideMark/>
+          </w:tcPr>
+          <w:p>
+            <w:pPr>
+              <w:spacing w:after="160" w:line="278" w:lineRule="auto"/>
+              <w:rPr>
+                <w:sz w:val="20"/>
+                <w:szCs w:val="20"/>
+              </w:rPr>
+            </w:pPr>
+            <w:r>
+              <w:rPr>
+                <w:sz w:val="20"/>
+                <w:szCs w:val="20"/>
+              </w:rPr>
+              <w:t>application/json</w:t>
+            </w:r>
+          </w:p>
+        </w:tc>
+      </w:tr>
+    </w:tbl>
+    <w:p>
+      <w:pPr>
+        <w:rPr>
+          <w:lang w:val="sr-Latn-RS"/>
+        </w:rPr>
+      </w:pPr>
+    </w:p>
+    <w:p>
+      <w:pPr>
+        <w:pStyle w:val="Heading1"/>
+        <w:rPr>
+          <w:lang w:val="sr-Latn-RS"/>
+        </w:rPr>
+      </w:pPr>
+      <w:r>
+        <w:rPr>
+          <w:lang w:val="sr-Latn-RS"/>
+        </w:rPr>
+        <w:t>Korisničko uputstvo</w:t>
+      </w:r>
+    </w:p>
+    <w:p>
+      <w:pPr>
+        <w:pStyle w:val="Heading2"/>
+        <w:rPr>
+          <w:lang w:val="sr-Latn-RS"/>
+        </w:rPr>
+      </w:pPr>
+      <w:r>
+        <w:rPr>
+          <w:lang w:val="sr-Latn-RS"/>
+        </w:rPr>
+        <w:t>Prikaži korisnike</w:t>
+      </w:r>
+    </w:p>
+    <w:p>
+      <w:pPr>
+        <w:rPr>
+          <w:lang w:val="sr-Latn-RS"/>
+        </w:rPr>
+      </w:pPr>
+    </w:p>
+    <w:p>
+      <w:pPr>
+        <w:jc w:val="center"/>
+        <w:rPr>
+          <w:lang w:val="sr-Latn-RS"/>
+        </w:rPr>
+      </w:pPr>
+      <w:r>
+        <w:rPr>
+          <w:lang w:val="sr-Latn-RS"/>
+        </w:rPr>
+        <w:lastRenderedPageBreak/>
+        <w:drawing>
+          <wp:inline distT="0" distB="0" distL="0" distR="0" wp14:anchorId="154297ED" wp14:editId="02C2C29D">
+            <wp:extent cx="4956819" cy="3096953"/>
+            <wp:effectExtent l="0" t="0" r="0" b="8255"/>
+            <wp:docPr id="756232937" name="Picture 1"/>
+            <wp:cNvGraphicFramePr>
+              <a:graphicFrameLocks xmlns:a="http://schemas.openxmlformats.org/drawingml/2006/main" noChangeAspect="1"/>
+            </wp:cNvGraphicFramePr>
+            <a:graphic xmlns:a="http://schemas.openxmlformats.org/drawingml/2006/main">
+              <a:graphicData uri="http://schemas.openxmlformats.org/drawingml/2006/picture">
+                <pic:pic xmlns:pic="http://schemas.openxmlformats.org/drawingml/2006/picture">
+                  <pic:nvPicPr>
+                    <pic:cNvPr id="756232937" name=""/>
+                    <pic:cNvPicPr/>
+                  </pic:nvPicPr>
+                  <pic:blipFill>
+                    <a:blip r:embed="rId23"/>
+                    <a:stretch>
+                      <a:fillRect/>
+                    </a:stretch>
+                  </pic:blipFill>
+                  <pic:spPr>
+                    <a:xfrm>
+                      <a:off x="0" y="0"/>
+                      <a:ext cx="4967029" cy="3103332"/>
+                    </a:xfrm>
+                    <a:prstGeom prst="rect">
+                      <a:avLst/>
+                    </a:prstGeom>
+                  </pic:spPr>
+                </pic:pic>
+              </a:graphicData>
+            </a:graphic>
+          </wp:inline>
+        </w:drawing>
+      </w:r>
+    </w:p>
+    <w:p>
+      <w:r>
+        <w:rPr>
+          <w:b/>
+          <w:bCs/>
+        </w:rPr>
+        <w:t>Opis:</w:t>
+      </w:r>
+      <w:r>
+        <w:t xml:space="preserve"> Na ovoj slici je prikazan </w:t>
+      </w:r>
+      <w:r>
+        <w:t>p</w:t>
+      </w:r>
+      <w:r>
+        <w:t>okušaj pristupa ruti</w:t>
+      </w:r>
+      <w:r>
+        <w:rPr>
+          <w:i/>
+          <w:iCs/>
+        </w:rPr>
+        <w:t xml:space="preserve"> </w:t>
+      </w:r>
+      <w:r>
+        <w:rPr>
+          <w:b/>
+          <w:bCs/>
+          <w:i/>
+          <w:iCs/>
+        </w:rPr>
+        <w:t>/api/users</w:t>
+      </w:r>
+      <w:r>
+        <w:t xml:space="preserve"> bez validnog autentifikacionog tokena.</w:t>
+      </w:r>
+      <w:r>
+        <w:t xml:space="preserve"> Korisnik nije logovan i ne može da vidi sve korisnike u sistemu.</w:t>
+      </w:r>
+    </w:p>
+    <w:p>
+      <w:pPr>
+        <w:jc w:val="center"/>
+      </w:pPr>
+      <w:r>
+        <w:drawing>
+          <wp:inline distT="0" distB="0" distL="0" distR="0" wp14:anchorId="4A82724F" wp14:editId="6B4BBC43">
+            <wp:extent cx="5078780" cy="3173152"/>
+            <wp:effectExtent l="0" t="0" r="7620" b="8255"/>
+            <wp:docPr id="1794089751" name="Picture 1"/>
+            <wp:cNvGraphicFramePr>
+              <a:graphicFrameLocks xmlns:a="http://schemas.openxmlformats.org/drawingml/2006/main" noChangeAspect="1"/>
+            </wp:cNvGraphicFramePr>
+            <a:graphic xmlns:a="http://schemas.openxmlformats.org/drawingml/2006/main">
+              <a:graphicData uri="http://schemas.openxmlformats.org/drawingml/2006/picture">
+                <pic:pic xmlns:pic="http://schemas.openxmlformats.org/drawingml/2006/picture">
+                  <pic:nvPicPr>
+                    <pic:cNvPr id="1794089751" name=""/>
+                    <pic:cNvPicPr/>
+                  </pic:nvPicPr>
+                  <pic:blipFill>
+                    <a:blip r:embed="rId24"/>
+                    <a:stretch>
+                      <a:fillRect/>
+                    </a:stretch>
+                  </pic:blipFill>
+                  <pic:spPr>
+                    <a:xfrm>
+                      <a:off x="0" y="0"/>
+                      <a:ext cx="5087042" cy="3178314"/>
+                    </a:xfrm>
+                    <a:prstGeom prst="rect">
+                      <a:avLst/>
+                    </a:prstGeom>
+                  </pic:spPr>
+                </pic:pic>
+              </a:graphicData>
+            </a:graphic>
+          </wp:inline>
+        </w:drawing>
+      </w:r>
+    </w:p>
+    <w:p/>
+    <w:p>
+      <w:r>
+        <w:rPr>
+          <w:b/>
+          <w:bCs/>
+        </w:rPr>
+        <w:t>Opis:</w:t>
+      </w:r>
+      <w:r>
+        <w:t xml:space="preserve"> Na ovoj slici je prikazan</w:t>
+      </w:r>
+      <w:r>
+        <w:t xml:space="preserve"> uspešan</w:t>
+      </w:r>
+      <w:r>
+        <w:t xml:space="preserve"> </w:t>
+      </w:r>
+      <w:r>
+        <w:t>p</w:t>
+      </w:r>
+      <w:r>
+        <w:t>okušaj pristupa ruti</w:t>
+      </w:r>
+      <w:r>
+        <w:rPr>
+          <w:i/>
+          <w:iCs/>
+        </w:rPr>
+        <w:t xml:space="preserve"> </w:t>
+      </w:r>
+      <w:r>
+        <w:rPr>
+          <w:b/>
+          <w:bCs/>
+          <w:i/>
+          <w:iCs/>
+        </w:rPr>
+        <w:t>/api/users</w:t>
+      </w:r>
+      <w:r>
+        <w:t xml:space="preserve"> </w:t>
+      </w:r>
+      <w:r>
+        <w:t>sa</w:t>
+      </w:r>
+      <w:r>
+        <w:t xml:space="preserve"> validn</w:t>
+      </w:r>
+      <w:r>
+        <w:t xml:space="preserve">im </w:t>
+      </w:r>
+      <w:r>
+        <w:t>autentifikacion</w:t>
+      </w:r>
+      <w:r>
+        <w:t xml:space="preserve">im </w:t>
+      </w:r>
+      <w:r>
+        <w:t>token</w:t>
+      </w:r>
+      <w:r>
+        <w:t>om</w:t>
+      </w:r>
+      <w:r>
+        <w:t>.</w:t>
+      </w:r>
+      <w:r>
+        <w:t xml:space="preserve"> Korisnik je logova</w:t>
+      </w:r>
+      <w:r>
+        <w:t>n prvobitno</w:t>
+      </w:r>
+      <w:r>
+        <w:t>.</w:t>
+      </w:r>
+    </w:p>
+    <w:p>
+      <w:pPr>
+        <w:pStyle w:val="Heading2"/>
+        <w:rPr>
+          <w:lang w:val="sr-Latn-RS"/>
+        </w:rPr>
+      </w:pPr>
+      <w:r>
+        <w:rPr>
+          <w:lang w:val="sr-Latn-RS"/>
+        </w:rPr>
+        <w:lastRenderedPageBreak/>
+        <w:t>Prikaži naučne radove</w:t>
+      </w:r>
+    </w:p>
+    <w:p>
+      <w:pPr>
+        <w:spacing w:before="360"/>
+        <w:rPr>
+          <w:lang w:val="sr-Latn-RS"/>
+        </w:rPr>
+      </w:pPr>
+      <w:r>
+        <w:rPr>
+          <w:lang w:val="sr-Latn-RS"/>
+        </w:rPr>
+        <w:drawing>
+          <wp:inline distT="0" distB="0" distL="0" distR="0" wp14:anchorId="5BE43745" wp14:editId="46799885">
+            <wp:extent cx="5943600" cy="3705225"/>
+            <wp:effectExtent l="0" t="0" r="0" b="9525"/>
+            <wp:docPr id="185362896" name="Picture 1"/>
+            <wp:cNvGraphicFramePr>
+              <a:graphicFrameLocks xmlns:a="http://schemas.openxmlformats.org/drawingml/2006/main" noChangeAspect="1"/>
+            </wp:cNvGraphicFramePr>
+            <a:graphic xmlns:a="http://schemas.openxmlformats.org/drawingml/2006/main">
+              <a:graphicData uri="http://schemas.openxmlformats.org/drawingml/2006/picture">
+                <pic:pic xmlns:pic="http://schemas.openxmlformats.org/drawingml/2006/picture">
+                  <pic:nvPicPr>
+                    <pic:cNvPr id="185362896" name=""/>
+                    <pic:cNvPicPr/>
+                  </pic:nvPicPr>
+                  <pic:blipFill>
+                    <a:blip r:embed="rId25"/>
+                    <a:stretch>
+                      <a:fillRect/>
+                    </a:stretch>
+                  </pic:blipFill>
+                  <pic:spPr>
+                    <a:xfrm>
+                      <a:off x="0" y="0"/>
+                      <a:ext cx="5943600" cy="3705225"/>
+                    </a:xfrm>
+                    <a:prstGeom prst="rect">
+                      <a:avLst/>
+                    </a:prstGeom>
+                  </pic:spPr>
+                </pic:pic>
+              </a:graphicData>
+            </a:graphic>
+          </wp:inline>
+        </w:drawing>
+      </w:r>
+    </w:p>
+    <w:p>
+      <w:pPr>
+        <w:spacing w:before="360"/>
+      </w:pPr>
+      <w:r>
+        <w:rPr>
+          <w:b/>
+          <w:bCs/>
+        </w:rPr>
+        <w:t>Opis:</w:t>
+      </w:r>
+      <w:r>
+        <w:t xml:space="preserve"> Na slici je prikazan uspešan GET zahtev ka ruti /api/naucniRadovi. Ova ruta je javno dostupna i omogućava pregled svih naučnih radova sačuvanih u sistemu. Podaci su transformisani korišćenjem </w:t>
+      </w:r>
+      <w:r>
+        <w:rPr>
+          <w:b/>
+          <w:bCs/>
+        </w:rPr>
+        <w:t>API Resource</w:t>
+      </w:r>
+      <w:r>
+        <w:t xml:space="preserve"> klase kako bi se klijentu isporučili samo relevantni podaci u čitljivom formatu.</w:t>
+      </w:r>
+    </w:p>
+    <w:p>
+      <w:pPr>
+        <w:spacing w:before="360"/>
         <w:rPr>
           <w:lang w:val="sr-Latn-RS"/>
         </w:rPr>
@@ -26285,7 +29517,7 @@
   <w:style w:type="paragraph" w:default="1" w:styleId="Normal">
     <w:name w:val="Normal"/>
     <w:qFormat/>
-    <w:rsid w:val="00227265"/>
+    <w:rsid w:val="00741B94"/>
   </w:style>
   <w:style w:type="paragraph" w:styleId="Heading1">
     <w:name w:val="heading 1"/>

</xml_diff>